<commit_message>
Update stickers in CFOP and HK
</commit_message>
<xml_diff>
--- a/docs/Word Files/3x3/Methods/CFOP.docx
+++ b/docs/Word Files/3x3/Methods/CFOP.docx
@@ -150,15 +150,7 @@
         <w:spacing w:after="0" w:line="240" w:lineRule="auto"/>
       </w:pPr>
       <w:r>
-        <w:t xml:space="preserve">  stickering</w:t>
-      </w:r>
-      <w:proofErr w:type="gramStart"/>
-      <w:r>
-        <w:t>={</w:t>
-      </w:r>
-      <w:proofErr w:type="gramEnd"/>
-      <w:r>
-        <w:t>{</w:t>
+        <w:t xml:space="preserve">  stickering={{</w:t>
       </w:r>
     </w:p>
     <w:p>
@@ -194,13 +186,8 @@
         </w:rPr>
         <w:t xml:space="preserve">    </w:t>
       </w:r>
-      <w:proofErr w:type="spellStart"/>
-      <w:r>
-        <w:t>orientedWithoutPermutation</w:t>
-      </w:r>
-      <w:proofErr w:type="spellEnd"/>
-      <w:r>
-        <w:t xml:space="preserve">: "UL UF UR UB </w:t>
+      <w:r>
+        <w:t xml:space="preserve">oriented: "UL UF UR UB </w:t>
       </w:r>
       <w:r>
         <w:rPr>
@@ -209,10 +196,7 @@
         <w:t>UFR UFL UBL UBR</w:t>
       </w:r>
       <w:r>
-        <w:t xml:space="preserve"> </w:t>
-      </w:r>
-      <w:r>
-        <w:t>"</w:t>
+        <w:t xml:space="preserve"> "</w:t>
       </w:r>
     </w:p>
     <w:p>
@@ -254,57 +238,33 @@
         <w:spacing w:after="0" w:line="240" w:lineRule="auto"/>
       </w:pPr>
       <w:r>
-        <w:t>**</w:t>
-      </w:r>
-      <w:proofErr w:type="gramStart"/>
-      <w:r>
-        <w:t>Proposer:*</w:t>
-      </w:r>
-      <w:proofErr w:type="gramEnd"/>
-      <w:r>
-        <w:t>* Various</w:t>
-      </w:r>
-    </w:p>
-    <w:p>
-      <w:pPr>
-        <w:spacing w:after="0" w:line="240" w:lineRule="auto"/>
-      </w:pPr>
-    </w:p>
-    <w:p>
-      <w:pPr>
-        <w:spacing w:after="0" w:line="240" w:lineRule="auto"/>
-      </w:pPr>
-      <w:r>
-        <w:t>**</w:t>
-      </w:r>
-      <w:proofErr w:type="gramStart"/>
-      <w:r>
-        <w:t>Proposed:*</w:t>
-      </w:r>
-      <w:proofErr w:type="gramEnd"/>
-      <w:r>
-        <w:t>* 1979 - 1981</w:t>
-      </w:r>
-    </w:p>
-    <w:p>
-      <w:pPr>
-        <w:spacing w:after="0" w:line="240" w:lineRule="auto"/>
-      </w:pPr>
-    </w:p>
-    <w:p>
-      <w:pPr>
-        <w:spacing w:after="0" w:line="240" w:lineRule="auto"/>
-      </w:pPr>
-      <w:r>
-        <w:t>**</w:t>
-      </w:r>
-      <w:proofErr w:type="gramStart"/>
-      <w:r>
-        <w:t>Steps:*</w:t>
-      </w:r>
-      <w:proofErr w:type="gramEnd"/>
-      <w:r>
-        <w:t>*</w:t>
+        <w:t>**Proposer:** Various</w:t>
+      </w:r>
+    </w:p>
+    <w:p>
+      <w:pPr>
+        <w:spacing w:after="0" w:line="240" w:lineRule="auto"/>
+      </w:pPr>
+    </w:p>
+    <w:p>
+      <w:pPr>
+        <w:spacing w:after="0" w:line="240" w:lineRule="auto"/>
+      </w:pPr>
+      <w:r>
+        <w:t>**Proposed:** 1979 - 1981</w:t>
+      </w:r>
+    </w:p>
+    <w:p>
+      <w:pPr>
+        <w:spacing w:after="0" w:line="240" w:lineRule="auto"/>
+      </w:pPr>
+    </w:p>
+    <w:p>
+      <w:pPr>
+        <w:spacing w:after="0" w:line="240" w:lineRule="auto"/>
+      </w:pPr>
+      <w:r>
+        <w:t>**Steps:**</w:t>
       </w:r>
     </w:p>
     <w:p>
@@ -362,15 +322,7 @@
       </w:r>
       <w:proofErr w:type="spellEnd"/>
       <w:r>
-        <w:t xml:space="preserve"> </w:t>
-      </w:r>
-      <w:proofErr w:type="gramStart"/>
-      <w:r>
-        <w:t>wiki](</w:t>
-      </w:r>
-      <w:proofErr w:type="gramEnd"/>
-      <w:r>
-        <w:t>https://www.speedsolving.com/wiki/index.php/CFOP_method)</w:t>
+        <w:t xml:space="preserve"> wiki](https://www.speedsolving.com/wiki/index.php/CFOP_method)</w:t>
       </w:r>
     </w:p>
     <w:p>
@@ -461,13 +413,8 @@
       <w:pPr>
         <w:spacing w:after="0" w:line="240" w:lineRule="auto"/>
       </w:pPr>
-      <w:proofErr w:type="gramStart"/>
-      <w:r>
-        <w:t>![</w:t>
-      </w:r>
-      <w:proofErr w:type="gramEnd"/>
-      <w:r>
-        <w:t>](</w:t>
+      <w:r>
+        <w:t>![](</w:t>
       </w:r>
       <w:proofErr w:type="spellStart"/>
       <w:r>
@@ -615,138 +562,124 @@
         <w:spacing w:after="0" w:line="240" w:lineRule="auto"/>
       </w:pPr>
       <w:r>
-        <w:t>images</w:t>
-      </w:r>
-      <w:proofErr w:type="gramStart"/>
+        <w:t>images={[</w:t>
+      </w:r>
+    </w:p>
+    <w:p>
+      <w:pPr>
+        <w:spacing w:after="0" w:line="240" w:lineRule="auto"/>
+      </w:pPr>
+      <w:r>
+        <w:t xml:space="preserve">{ </w:t>
+      </w:r>
+      <w:proofErr w:type="spellStart"/>
+      <w:r>
+        <w:t>src</w:t>
+      </w:r>
+      <w:proofErr w:type="spellEnd"/>
+      <w:r>
+        <w:t>: require("@site/docs/3x3/Methods/img/CFOP/F2L/CBS1.png").default},</w:t>
+      </w:r>
+    </w:p>
+    <w:p>
+      <w:pPr>
+        <w:spacing w:after="0" w:line="240" w:lineRule="auto"/>
+      </w:pPr>
+      <w:r>
+        <w:t xml:space="preserve">{ </w:t>
+      </w:r>
+      <w:proofErr w:type="spellStart"/>
+      <w:r>
+        <w:t>src</w:t>
+      </w:r>
+      <w:proofErr w:type="spellEnd"/>
+      <w:r>
+        <w:t>: require("@site/docs/3x3/Methods/</w:t>
+      </w:r>
+      <w:proofErr w:type="spellStart"/>
+      <w:r>
+        <w:t>img</w:t>
+      </w:r>
+      <w:proofErr w:type="spellEnd"/>
+      <w:r>
+        <w:t>/CFOP/F2L/CBS2.png").default}</w:t>
+      </w:r>
+    </w:p>
+    <w:p>
+      <w:pPr>
+        <w:spacing w:after="0" w:line="240" w:lineRule="auto"/>
+      </w:pPr>
+      <w:r>
+        <w:t>]}</w:t>
+      </w:r>
+    </w:p>
+    <w:p>
+      <w:pPr>
+        <w:spacing w:after="0" w:line="240" w:lineRule="auto"/>
+      </w:pPr>
+      <w:r>
+        <w:t>/&gt;</w:t>
+      </w:r>
+    </w:p>
+    <w:p>
+      <w:pPr>
+        <w:spacing w:after="0" w:line="240" w:lineRule="auto"/>
+      </w:pPr>
+    </w:p>
+    <w:p>
+      <w:pPr>
+        <w:spacing w:after="0" w:line="240" w:lineRule="auto"/>
+      </w:pPr>
+      <w:r>
+        <w:t>To view a transcribed table of the F2L algorithms click below.</w:t>
+      </w:r>
+    </w:p>
+    <w:p>
+      <w:pPr>
+        <w:spacing w:after="0" w:line="240" w:lineRule="auto"/>
+      </w:pPr>
+    </w:p>
+    <w:p>
+      <w:pPr>
+        <w:spacing w:after="0" w:line="240" w:lineRule="auto"/>
+      </w:pPr>
+      <w:r>
+        <w:t>&lt;details&gt;</w:t>
+      </w:r>
+    </w:p>
+    <w:p>
+      <w:pPr>
+        <w:spacing w:after="0" w:line="240" w:lineRule="auto"/>
+      </w:pPr>
+      <w:r>
+        <w:t>  &lt;summary&gt;Transcribed F2L Algorithms&lt;/summary&gt;</w:t>
+      </w:r>
+    </w:p>
+    <w:p>
+      <w:pPr>
+        <w:spacing w:after="0" w:line="240" w:lineRule="auto"/>
+      </w:pPr>
+    </w:p>
+    <w:p>
+      <w:pPr>
+        <w:spacing w:after="0" w:line="240" w:lineRule="auto"/>
+      </w:pPr>
+      <w:r>
+        <w:t xml:space="preserve">&lt;table border="1" </w:t>
+      </w:r>
+      <w:proofErr w:type="spellStart"/>
+      <w:r>
+        <w:t>className</w:t>
+      </w:r>
+      <w:proofErr w:type="spellEnd"/>
       <w:r>
         <w:t>={</w:t>
       </w:r>
-      <w:proofErr w:type="gramEnd"/>
-      <w:r>
-        <w:t>[</w:t>
-      </w:r>
-    </w:p>
-    <w:p>
-      <w:pPr>
-        <w:spacing w:after="0" w:line="240" w:lineRule="auto"/>
-      </w:pPr>
-      <w:proofErr w:type="gramStart"/>
-      <w:r>
-        <w:t xml:space="preserve">{ </w:t>
-      </w:r>
-      <w:proofErr w:type="spellStart"/>
-      <w:r>
-        <w:t>src</w:t>
-      </w:r>
-      <w:proofErr w:type="spellEnd"/>
-      <w:proofErr w:type="gramEnd"/>
-      <w:r>
-        <w:t>: require("@site/docs/3x3/Methods/img/CFOP/F2L/CBS1.png").default},</w:t>
-      </w:r>
-    </w:p>
-    <w:p>
-      <w:pPr>
-        <w:spacing w:after="0" w:line="240" w:lineRule="auto"/>
-      </w:pPr>
-      <w:proofErr w:type="gramStart"/>
-      <w:r>
-        <w:t xml:space="preserve">{ </w:t>
-      </w:r>
-      <w:proofErr w:type="spellStart"/>
-      <w:r>
-        <w:t>src</w:t>
-      </w:r>
-      <w:proofErr w:type="spellEnd"/>
-      <w:proofErr w:type="gramEnd"/>
-      <w:r>
-        <w:t>: require("@site/docs/3x3/Methods/</w:t>
-      </w:r>
-      <w:proofErr w:type="spellStart"/>
-      <w:r>
-        <w:t>img</w:t>
-      </w:r>
-      <w:proofErr w:type="spellEnd"/>
-      <w:r>
-        <w:t>/CFOP/F2L/CBS2.png").default}</w:t>
-      </w:r>
-    </w:p>
-    <w:p>
-      <w:pPr>
-        <w:spacing w:after="0" w:line="240" w:lineRule="auto"/>
-      </w:pPr>
-      <w:r>
-        <w:t>]}</w:t>
-      </w:r>
-    </w:p>
-    <w:p>
-      <w:pPr>
-        <w:spacing w:after="0" w:line="240" w:lineRule="auto"/>
-      </w:pPr>
-      <w:r>
-        <w:t>/&gt;</w:t>
-      </w:r>
-    </w:p>
-    <w:p>
-      <w:pPr>
-        <w:spacing w:after="0" w:line="240" w:lineRule="auto"/>
-      </w:pPr>
-    </w:p>
-    <w:p>
-      <w:pPr>
-        <w:spacing w:after="0" w:line="240" w:lineRule="auto"/>
-      </w:pPr>
-      <w:r>
-        <w:t>To view a transcribed table of the F2L algorithms click below.</w:t>
-      </w:r>
-    </w:p>
-    <w:p>
-      <w:pPr>
-        <w:spacing w:after="0" w:line="240" w:lineRule="auto"/>
-      </w:pPr>
-    </w:p>
-    <w:p>
-      <w:pPr>
-        <w:spacing w:after="0" w:line="240" w:lineRule="auto"/>
-      </w:pPr>
-      <w:r>
-        <w:t>&lt;details&gt;</w:t>
-      </w:r>
-    </w:p>
-    <w:p>
-      <w:pPr>
-        <w:spacing w:after="0" w:line="240" w:lineRule="auto"/>
-      </w:pPr>
-      <w:r>
-        <w:t>  &lt;summary&gt;Transcribed F2L Algorithms&lt;/summary&gt;</w:t>
-      </w:r>
-    </w:p>
-    <w:p>
-      <w:pPr>
-        <w:spacing w:after="0" w:line="240" w:lineRule="auto"/>
-      </w:pPr>
-    </w:p>
-    <w:p>
-      <w:pPr>
-        <w:spacing w:after="0" w:line="240" w:lineRule="auto"/>
-      </w:pPr>
-      <w:r>
-        <w:t xml:space="preserve">&lt;table border="1" </w:t>
-      </w:r>
-      <w:proofErr w:type="spellStart"/>
-      <w:r>
-        <w:t>className</w:t>
-      </w:r>
-      <w:proofErr w:type="spellEnd"/>
-      <w:r>
-        <w:t>={</w:t>
-      </w:r>
-      <w:proofErr w:type="spellStart"/>
-      <w:proofErr w:type="gramStart"/>
+      <w:proofErr w:type="spellStart"/>
       <w:r>
         <w:t>styles.table</w:t>
       </w:r>
       <w:proofErr w:type="spellEnd"/>
-      <w:proofErr w:type="gramEnd"/>
       <w:r>
         <w:t>}&gt;</w:t>
       </w:r>
@@ -1108,15 +1041,7 @@
         <w:spacing w:after="0" w:line="240" w:lineRule="auto"/>
       </w:pPr>
       <w:r>
-        <w:t>    &lt;</w:t>
-      </w:r>
-      <w:proofErr w:type="gramStart"/>
-      <w:r>
-        <w:t>tr  align</w:t>
-      </w:r>
-      <w:proofErr w:type="gramEnd"/>
-      <w:r>
-        <w:t>="center"&gt;</w:t>
+        <w:t>    &lt;tr  align="center"&gt;</w:t>
       </w:r>
     </w:p>
     <w:p>
@@ -1253,18 +1178,13 @@
         <w:spacing w:after="0" w:line="240" w:lineRule="auto"/>
       </w:pPr>
       <w:r>
-        <w:t>        &lt;</w:t>
-      </w:r>
-      <w:proofErr w:type="gramStart"/>
-      <w:r>
-        <w:t>td  </w:t>
+        <w:t>        &lt;td  </w:t>
       </w:r>
       <w:proofErr w:type="spellStart"/>
       <w:r>
         <w:t>rowspan</w:t>
       </w:r>
       <w:proofErr w:type="spellEnd"/>
-      <w:proofErr w:type="gramEnd"/>
       <w:r>
         <w:t>="2" align="center"&gt;&lt;strong&gt;RDF&lt;/strong&gt;&lt;/td&gt;</w:t>
       </w:r>
@@ -1378,18 +1298,13 @@
         <w:spacing w:after="0" w:line="240" w:lineRule="auto"/>
       </w:pPr>
       <w:r>
-        <w:t>    &lt;</w:t>
-      </w:r>
-      <w:proofErr w:type="gramStart"/>
-      <w:r>
-        <w:t>tr  </w:t>
+        <w:t>    &lt;tr  </w:t>
       </w:r>
       <w:proofErr w:type="spellStart"/>
       <w:r>
         <w:t>rowspan</w:t>
       </w:r>
       <w:proofErr w:type="spellEnd"/>
-      <w:proofErr w:type="gramEnd"/>
       <w:r>
         <w:t>="2" align="center"&gt;</w:t>
       </w:r>
@@ -1399,18 +1314,13 @@
         <w:spacing w:after="0" w:line="240" w:lineRule="auto"/>
       </w:pPr>
       <w:r>
-        <w:t>        &lt;</w:t>
-      </w:r>
-      <w:proofErr w:type="gramStart"/>
-      <w:r>
-        <w:t>td  </w:t>
+        <w:t>        &lt;td  </w:t>
       </w:r>
       <w:proofErr w:type="spellStart"/>
       <w:r>
         <w:t>rowspan</w:t>
       </w:r>
       <w:proofErr w:type="spellEnd"/>
-      <w:proofErr w:type="gramEnd"/>
       <w:r>
         <w:t>="2" align="center"&gt;&lt;strong&gt;FRD&lt;/strong&gt;&lt;/td&gt;</w:t>
       </w:r>
@@ -1532,18 +1442,13 @@
         <w:spacing w:after="0" w:line="240" w:lineRule="auto"/>
       </w:pPr>
       <w:r>
-        <w:t>        &lt;</w:t>
-      </w:r>
-      <w:proofErr w:type="gramStart"/>
-      <w:r>
-        <w:t>td  </w:t>
+        <w:t>        &lt;td  </w:t>
       </w:r>
       <w:proofErr w:type="spellStart"/>
       <w:r>
         <w:t>rowspan</w:t>
       </w:r>
       <w:proofErr w:type="spellEnd"/>
-      <w:proofErr w:type="gramEnd"/>
       <w:r>
         <w:t>="2" align="center"&gt;&lt;strong&gt;DLF&lt;/strong&gt;&lt;/td&gt;</w:t>
       </w:r>
@@ -1666,18 +1571,13 @@
         <w:spacing w:after="0" w:line="240" w:lineRule="auto"/>
       </w:pPr>
       <w:r>
-        <w:t>        &lt;</w:t>
-      </w:r>
-      <w:proofErr w:type="gramStart"/>
-      <w:r>
-        <w:t>td  </w:t>
+        <w:t>        &lt;td  </w:t>
       </w:r>
       <w:proofErr w:type="spellStart"/>
       <w:r>
         <w:t>rowspan</w:t>
       </w:r>
       <w:proofErr w:type="spellEnd"/>
-      <w:proofErr w:type="gramEnd"/>
       <w:r>
         <w:t>="2" align="center"&gt;&lt;strong&gt;FDL&lt;/strong&gt;&lt;/td&gt;</w:t>
       </w:r>
@@ -1799,18 +1699,13 @@
         <w:spacing w:after="0" w:line="240" w:lineRule="auto"/>
       </w:pPr>
       <w:r>
-        <w:t>        &lt;</w:t>
-      </w:r>
-      <w:proofErr w:type="gramStart"/>
-      <w:r>
-        <w:t>td  </w:t>
+        <w:t>        &lt;td  </w:t>
       </w:r>
       <w:proofErr w:type="spellStart"/>
       <w:r>
         <w:t>rowspan</w:t>
       </w:r>
       <w:proofErr w:type="spellEnd"/>
-      <w:proofErr w:type="gramEnd"/>
       <w:r>
         <w:t>="2" align="center"&gt;&lt;strong&gt;LFD&lt;/strong&gt;&lt;/td&gt;</w:t>
       </w:r>
@@ -1932,18 +1827,13 @@
         <w:spacing w:after="0" w:line="240" w:lineRule="auto"/>
       </w:pPr>
       <w:r>
-        <w:t>        &lt;</w:t>
-      </w:r>
-      <w:proofErr w:type="gramStart"/>
-      <w:r>
-        <w:t>td  </w:t>
+        <w:t>        &lt;td  </w:t>
       </w:r>
       <w:proofErr w:type="spellStart"/>
       <w:r>
         <w:t>rowspan</w:t>
       </w:r>
       <w:proofErr w:type="spellEnd"/>
-      <w:proofErr w:type="gramEnd"/>
       <w:r>
         <w:t>="2" align="center"&gt;&lt;strong&gt;DRB&lt;/strong&gt;&lt;/td&gt;</w:t>
       </w:r>
@@ -2066,18 +1956,13 @@
         <w:spacing w:after="0" w:line="240" w:lineRule="auto"/>
       </w:pPr>
       <w:r>
-        <w:t>        &lt;</w:t>
-      </w:r>
-      <w:proofErr w:type="gramStart"/>
-      <w:r>
-        <w:t>td  </w:t>
+        <w:t>        &lt;td  </w:t>
       </w:r>
       <w:proofErr w:type="spellStart"/>
       <w:r>
         <w:t>rowspan</w:t>
       </w:r>
       <w:proofErr w:type="spellEnd"/>
-      <w:proofErr w:type="gramEnd"/>
       <w:r>
         <w:t>="2" align="center"&gt;&lt;strong&gt;BDR&lt;/strong&gt;&lt;/td&gt;</w:t>
       </w:r>
@@ -2199,18 +2084,13 @@
         <w:spacing w:after="0" w:line="240" w:lineRule="auto"/>
       </w:pPr>
       <w:r>
-        <w:t>        &lt;</w:t>
-      </w:r>
-      <w:proofErr w:type="gramStart"/>
-      <w:r>
-        <w:t>td  </w:t>
+        <w:t>        &lt;td  </w:t>
       </w:r>
       <w:proofErr w:type="spellStart"/>
       <w:r>
         <w:t>rowspan</w:t>
       </w:r>
       <w:proofErr w:type="spellEnd"/>
-      <w:proofErr w:type="gramEnd"/>
       <w:r>
         <w:t>="2" align="center"&gt;&lt;strong&gt;RBD&lt;/strong&gt;&lt;/td&gt;</w:t>
       </w:r>
@@ -2332,18 +2212,13 @@
         <w:spacing w:after="0" w:line="240" w:lineRule="auto"/>
       </w:pPr>
       <w:r>
-        <w:t>        &lt;</w:t>
-      </w:r>
-      <w:proofErr w:type="gramStart"/>
-      <w:r>
-        <w:t>td  </w:t>
+        <w:t>        &lt;td  </w:t>
       </w:r>
       <w:proofErr w:type="spellStart"/>
       <w:r>
         <w:t>rowspan</w:t>
       </w:r>
       <w:proofErr w:type="spellEnd"/>
-      <w:proofErr w:type="gramEnd"/>
       <w:r>
         <w:t>="2" align="center"&gt;&lt;strong&gt;DBL&lt;/strong&gt;&lt;/td&gt;</w:t>
       </w:r>
@@ -2466,18 +2341,13 @@
       </w:pPr>
       <w:r>
         <w:lastRenderedPageBreak/>
-        <w:t>        &lt;</w:t>
-      </w:r>
-      <w:proofErr w:type="gramStart"/>
-      <w:r>
-        <w:t>td  </w:t>
+        <w:t>        &lt;td  </w:t>
       </w:r>
       <w:proofErr w:type="spellStart"/>
       <w:r>
         <w:t>rowspan</w:t>
       </w:r>
       <w:proofErr w:type="spellEnd"/>
-      <w:proofErr w:type="gramEnd"/>
       <w:r>
         <w:t>="2" align="center"&gt;&lt;strong&gt;LDB&lt;/strong&gt;&lt;/td&gt;</w:t>
       </w:r>
@@ -2599,18 +2469,13 @@
         <w:spacing w:after="0" w:line="240" w:lineRule="auto"/>
       </w:pPr>
       <w:r>
-        <w:t>        &lt;</w:t>
-      </w:r>
-      <w:proofErr w:type="gramStart"/>
-      <w:r>
-        <w:t>td  </w:t>
+        <w:t>        &lt;td  </w:t>
       </w:r>
       <w:proofErr w:type="spellStart"/>
       <w:r>
         <w:t>rowspan</w:t>
       </w:r>
       <w:proofErr w:type="spellEnd"/>
-      <w:proofErr w:type="gramEnd"/>
       <w:r>
         <w:t>="2" align="center"&gt;&lt;strong&gt;BLD&lt;/strong&gt;&lt;/td&gt;</w:t>
       </w:r>
@@ -2732,18 +2597,13 @@
         <w:spacing w:after="0" w:line="240" w:lineRule="auto"/>
       </w:pPr>
       <w:r>
-        <w:t>        &lt;</w:t>
-      </w:r>
-      <w:proofErr w:type="gramStart"/>
-      <w:r>
-        <w:t>td  </w:t>
+        <w:t>        &lt;td  </w:t>
       </w:r>
       <w:proofErr w:type="spellStart"/>
       <w:r>
         <w:t>rowspan</w:t>
       </w:r>
       <w:proofErr w:type="spellEnd"/>
-      <w:proofErr w:type="gramEnd"/>
       <w:r>
         <w:t>="2" align="center"&gt;&lt;strong&gt;URF&lt;/strong&gt;&lt;/td&gt;</w:t>
       </w:r>
@@ -2865,18 +2725,13 @@
         <w:spacing w:after="0" w:line="240" w:lineRule="auto"/>
       </w:pPr>
       <w:r>
-        <w:t>        &lt;</w:t>
-      </w:r>
-      <w:proofErr w:type="gramStart"/>
-      <w:r>
-        <w:t>td  </w:t>
+        <w:t>        &lt;td  </w:t>
       </w:r>
       <w:proofErr w:type="spellStart"/>
       <w:r>
         <w:t>rowspan</w:t>
       </w:r>
       <w:proofErr w:type="spellEnd"/>
-      <w:proofErr w:type="gramEnd"/>
       <w:r>
         <w:t>="2" align="center"&gt;&lt;strong&gt;FUR&lt;/strong&gt;&lt;/td&gt;</w:t>
       </w:r>
@@ -2999,60 +2854,191 @@
         <w:spacing w:after="0" w:line="240" w:lineRule="auto"/>
       </w:pPr>
       <w:r>
+        <w:t>        &lt;td  </w:t>
+      </w:r>
+      <w:proofErr w:type="spellStart"/>
+      <w:r>
+        <w:t>rowspan</w:t>
+      </w:r>
+      <w:proofErr w:type="spellEnd"/>
+      <w:r>
+        <w:t>="2" align="center"&gt;&lt;strong&gt;RFU&lt;/strong&gt;&lt;/td&gt;</w:t>
+      </w:r>
+    </w:p>
+    <w:p>
+      <w:pPr>
+        <w:spacing w:after="0" w:line="240" w:lineRule="auto"/>
+      </w:pPr>
+      <w:r>
+        <w:t>        &lt;td&gt;U R U2 B U2 B&amp;#39; R&amp;#39;&lt;/td&gt;</w:t>
+      </w:r>
+    </w:p>
+    <w:p>
+      <w:pPr>
+        <w:spacing w:after="0" w:line="240" w:lineRule="auto"/>
+      </w:pPr>
+      <w:r>
+        <w:t>        &lt;td&gt;U&amp;#39; L&amp;#39; U L R U R&amp;#39;&lt;/td&gt;</w:t>
+      </w:r>
+    </w:p>
+    <w:p>
+      <w:pPr>
+        <w:spacing w:after="0" w:line="240" w:lineRule="auto"/>
+      </w:pPr>
+      <w:r>
+        <w:t>        &lt;td&gt;U R&amp;#39; U R U2 R U R&amp;#39;&lt;/td&gt;</w:t>
+      </w:r>
+    </w:p>
+    <w:p>
+      <w:pPr>
+        <w:spacing w:after="0" w:line="240" w:lineRule="auto"/>
+      </w:pPr>
+      <w:r>
+        <w:t>        &lt;td&gt;U&amp;#39; L U L&amp;#39; R U R&amp;#39;&lt;/td&gt;</w:t>
+      </w:r>
+    </w:p>
+    <w:p>
+      <w:pPr>
+        <w:spacing w:after="0" w:line="240" w:lineRule="auto"/>
+      </w:pPr>
+      <w:r>
+        <w:t>        &lt;td&gt;&lt;/td&gt;</w:t>
+      </w:r>
+    </w:p>
+    <w:p>
+      <w:pPr>
+        <w:spacing w:after="0" w:line="240" w:lineRule="auto"/>
+      </w:pPr>
+      <w:r>
+        <w:t>    &lt;/tr&gt;</w:t>
+      </w:r>
+    </w:p>
+    <w:p>
+      <w:pPr>
+        <w:spacing w:after="0" w:line="240" w:lineRule="auto"/>
+      </w:pPr>
+      <w:r>
+        <w:t>    &lt;tr align="center"&gt;</w:t>
+      </w:r>
+    </w:p>
+    <w:p>
+      <w:pPr>
+        <w:spacing w:after="0" w:line="240" w:lineRule="auto"/>
+      </w:pPr>
+      <w:r>
+        <w:t>        &lt;td&gt;U2 F&amp;#39; U F U R U R&amp;#39;&lt;/td&gt;</w:t>
+      </w:r>
+    </w:p>
+    <w:p>
+      <w:pPr>
+        <w:spacing w:after="0" w:line="240" w:lineRule="auto"/>
+      </w:pPr>
+      <w:r>
+        <w:t>        &lt;td&gt;R U F U&amp;#39; F&amp;#39; R&amp;#39;&lt;/td&gt;</w:t>
+      </w:r>
+    </w:p>
+    <w:p>
+      <w:pPr>
+        <w:spacing w:after="0" w:line="240" w:lineRule="auto"/>
+      </w:pPr>
+      <w:r>
+        <w:t>        &lt;td&gt;B R U R&amp;#39; B&amp;#39;&lt;/td&gt;</w:t>
+      </w:r>
+    </w:p>
+    <w:p>
+      <w:pPr>
+        <w:spacing w:after="0" w:line="240" w:lineRule="auto"/>
+      </w:pPr>
+      <w:r>
+        <w:t>        &lt;td&gt;B&amp;#39; R U R&amp;#39; B&lt;/td&gt;</w:t>
+      </w:r>
+    </w:p>
+    <w:p>
+      <w:pPr>
+        <w:spacing w:after="0" w:line="240" w:lineRule="auto"/>
+      </w:pPr>
+      <w:r>
+        <w:t>        &lt;td&gt;&lt;/td&gt;</w:t>
+      </w:r>
+    </w:p>
+    <w:p>
+      <w:pPr>
+        <w:spacing w:after="0" w:line="240" w:lineRule="auto"/>
+      </w:pPr>
+      <w:r>
+        <w:t>    &lt;/tr&gt;</w:t>
+      </w:r>
+    </w:p>
+    <w:p>
+      <w:pPr>
+        <w:spacing w:after="0" w:line="240" w:lineRule="auto"/>
+      </w:pPr>
+      <w:r>
+        <w:t>    &lt;tr&gt;</w:t>
+      </w:r>
+    </w:p>
+    <w:p>
+      <w:pPr>
+        <w:spacing w:after="0" w:line="240" w:lineRule="auto"/>
+      </w:pPr>
+      <w:r>
         <w:t>        &lt;</w:t>
       </w:r>
-      <w:proofErr w:type="gramStart"/>
-      <w:r>
-        <w:t>td  </w:t>
+      <w:proofErr w:type="spellStart"/>
+      <w:r>
+        <w:t>th</w:t>
+      </w:r>
+      <w:proofErr w:type="spellEnd"/>
+      <w:r>
+        <w:t xml:space="preserve"> </w:t>
       </w:r>
       <w:proofErr w:type="spellStart"/>
       <w:r>
         <w:t>rowspan</w:t>
       </w:r>
       <w:proofErr w:type="spellEnd"/>
-      <w:proofErr w:type="gramEnd"/>
-      <w:r>
-        <w:t>="2" align="center"&gt;&lt;strong&gt;RFU&lt;/strong&gt;&lt;/td&gt;</w:t>
-      </w:r>
-    </w:p>
-    <w:p>
-      <w:pPr>
-        <w:spacing w:after="0" w:line="240" w:lineRule="auto"/>
-      </w:pPr>
-      <w:r>
-        <w:t>        &lt;td&gt;U R U2 B U2 B&amp;#39; R&amp;#39;&lt;/td&gt;</w:t>
-      </w:r>
-    </w:p>
-    <w:p>
-      <w:pPr>
-        <w:spacing w:after="0" w:line="240" w:lineRule="auto"/>
-      </w:pPr>
-      <w:r>
-        <w:t>        &lt;td&gt;U&amp;#39; L&amp;#39; U L R U R&amp;#39;&lt;/td&gt;</w:t>
-      </w:r>
-    </w:p>
-    <w:p>
-      <w:pPr>
-        <w:spacing w:after="0" w:line="240" w:lineRule="auto"/>
-      </w:pPr>
-      <w:r>
-        <w:t>        &lt;td&gt;U R&amp;#39; U R U2 R U R&amp;#39;&lt;/td&gt;</w:t>
-      </w:r>
-    </w:p>
-    <w:p>
-      <w:pPr>
-        <w:spacing w:after="0" w:line="240" w:lineRule="auto"/>
-      </w:pPr>
-      <w:r>
-        <w:t>        &lt;td&gt;U&amp;#39; L U L&amp;#39; R U R&amp;#39;&lt;/td&gt;</w:t>
-      </w:r>
-    </w:p>
-    <w:p>
-      <w:pPr>
-        <w:spacing w:after="0" w:line="240" w:lineRule="auto"/>
-      </w:pPr>
-      <w:r>
-        <w:t>        &lt;td&gt;&lt;/td&gt;</w:t>
+      <w:r>
+        <w:t>="3"&gt;Corner&lt;/</w:t>
+      </w:r>
+      <w:proofErr w:type="spellStart"/>
+      <w:r>
+        <w:t>th</w:t>
+      </w:r>
+      <w:proofErr w:type="spellEnd"/>
+      <w:r>
+        <w:t>&gt;</w:t>
+      </w:r>
+    </w:p>
+    <w:p>
+      <w:pPr>
+        <w:spacing w:after="0" w:line="240" w:lineRule="auto"/>
+      </w:pPr>
+      <w:r>
+        <w:t>        &lt;</w:t>
+      </w:r>
+      <w:proofErr w:type="spellStart"/>
+      <w:r>
+        <w:t>th</w:t>
+      </w:r>
+      <w:proofErr w:type="spellEnd"/>
+      <w:r>
+        <w:t xml:space="preserve"> </w:t>
+      </w:r>
+      <w:proofErr w:type="spellStart"/>
+      <w:r>
+        <w:t>colspan</w:t>
+      </w:r>
+      <w:proofErr w:type="spellEnd"/>
+      <w:r>
+        <w:t>="5"&gt;Edge&lt;/</w:t>
+      </w:r>
+      <w:proofErr w:type="spellStart"/>
+      <w:r>
+        <w:t>th</w:t>
+      </w:r>
+      <w:proofErr w:type="spellEnd"/>
+      <w:r>
+        <w:t>&gt;</w:t>
       </w:r>
     </w:p>
     <w:p>
@@ -3068,6 +3054,278 @@
         <w:spacing w:after="0" w:line="240" w:lineRule="auto"/>
       </w:pPr>
       <w:r>
+        <w:t>    &lt;tr&gt;</w:t>
+      </w:r>
+    </w:p>
+    <w:p>
+      <w:pPr>
+        <w:spacing w:after="0" w:line="240" w:lineRule="auto"/>
+      </w:pPr>
+      <w:r>
+        <w:t>        &lt;</w:t>
+      </w:r>
+      <w:proofErr w:type="spellStart"/>
+      <w:r>
+        <w:t>th</w:t>
+      </w:r>
+      <w:proofErr w:type="spellEnd"/>
+      <w:r>
+        <w:t>&gt;FU&lt;/</w:t>
+      </w:r>
+      <w:proofErr w:type="spellStart"/>
+      <w:r>
+        <w:t>th</w:t>
+      </w:r>
+      <w:proofErr w:type="spellEnd"/>
+      <w:r>
+        <w:t>&gt;</w:t>
+      </w:r>
+    </w:p>
+    <w:p>
+      <w:pPr>
+        <w:spacing w:after="0" w:line="240" w:lineRule="auto"/>
+      </w:pPr>
+      <w:r>
+        <w:t>        &lt;</w:t>
+      </w:r>
+      <w:proofErr w:type="spellStart"/>
+      <w:r>
+        <w:t>th</w:t>
+      </w:r>
+      <w:proofErr w:type="spellEnd"/>
+      <w:r>
+        <w:t>&gt;LU&lt;/</w:t>
+      </w:r>
+      <w:proofErr w:type="spellStart"/>
+      <w:r>
+        <w:t>th</w:t>
+      </w:r>
+      <w:proofErr w:type="spellEnd"/>
+      <w:r>
+        <w:t>&gt;</w:t>
+      </w:r>
+    </w:p>
+    <w:p>
+      <w:pPr>
+        <w:spacing w:after="0" w:line="240" w:lineRule="auto"/>
+      </w:pPr>
+      <w:r>
+        <w:t>        &lt;</w:t>
+      </w:r>
+      <w:proofErr w:type="spellStart"/>
+      <w:r>
+        <w:t>th</w:t>
+      </w:r>
+      <w:proofErr w:type="spellEnd"/>
+      <w:r>
+        <w:t>&gt;BU&lt;/</w:t>
+      </w:r>
+      <w:proofErr w:type="spellStart"/>
+      <w:r>
+        <w:t>th</w:t>
+      </w:r>
+      <w:proofErr w:type="spellEnd"/>
+      <w:r>
+        <w:t>&gt;</w:t>
+      </w:r>
+    </w:p>
+    <w:p>
+      <w:pPr>
+        <w:spacing w:after="0" w:line="240" w:lineRule="auto"/>
+      </w:pPr>
+      <w:r>
+        <w:t>        &lt;</w:t>
+      </w:r>
+      <w:proofErr w:type="spellStart"/>
+      <w:r>
+        <w:t>th</w:t>
+      </w:r>
+      <w:proofErr w:type="spellEnd"/>
+      <w:r>
+        <w:t>&gt;RU&lt;/</w:t>
+      </w:r>
+      <w:proofErr w:type="spellStart"/>
+      <w:r>
+        <w:t>th</w:t>
+      </w:r>
+      <w:proofErr w:type="spellEnd"/>
+      <w:r>
+        <w:t>&gt;</w:t>
+      </w:r>
+    </w:p>
+    <w:p>
+      <w:pPr>
+        <w:spacing w:after="0" w:line="240" w:lineRule="auto"/>
+      </w:pPr>
+      <w:r>
+        <w:t>        &lt;</w:t>
+      </w:r>
+      <w:proofErr w:type="spellStart"/>
+      <w:r>
+        <w:t>th</w:t>
+      </w:r>
+      <w:proofErr w:type="spellEnd"/>
+      <w:r>
+        <w:t>&gt;&lt;/</w:t>
+      </w:r>
+      <w:proofErr w:type="spellStart"/>
+      <w:r>
+        <w:t>th</w:t>
+      </w:r>
+      <w:proofErr w:type="spellEnd"/>
+      <w:r>
+        <w:t>&gt;</w:t>
+      </w:r>
+    </w:p>
+    <w:p>
+      <w:pPr>
+        <w:spacing w:after="0" w:line="240" w:lineRule="auto"/>
+      </w:pPr>
+      <w:r>
+        <w:t>    &lt;/tr&gt;</w:t>
+      </w:r>
+    </w:p>
+    <w:p>
+      <w:pPr>
+        <w:spacing w:after="0" w:line="240" w:lineRule="auto"/>
+      </w:pPr>
+      <w:r>
+        <w:t>    &lt;tr&gt;</w:t>
+      </w:r>
+    </w:p>
+    <w:p>
+      <w:pPr>
+        <w:spacing w:after="0" w:line="240" w:lineRule="auto"/>
+      </w:pPr>
+      <w:r>
+        <w:t>        &lt;</w:t>
+      </w:r>
+      <w:proofErr w:type="spellStart"/>
+      <w:r>
+        <w:t>th</w:t>
+      </w:r>
+      <w:proofErr w:type="spellEnd"/>
+      <w:r>
+        <w:t>&gt;UF&lt;/</w:t>
+      </w:r>
+      <w:proofErr w:type="spellStart"/>
+      <w:r>
+        <w:t>th</w:t>
+      </w:r>
+      <w:proofErr w:type="spellEnd"/>
+      <w:r>
+        <w:t>&gt;</w:t>
+      </w:r>
+    </w:p>
+    <w:p>
+      <w:pPr>
+        <w:spacing w:after="0" w:line="240" w:lineRule="auto"/>
+      </w:pPr>
+      <w:r>
+        <w:t>        &lt;</w:t>
+      </w:r>
+      <w:proofErr w:type="spellStart"/>
+      <w:r>
+        <w:t>th</w:t>
+      </w:r>
+      <w:proofErr w:type="spellEnd"/>
+      <w:r>
+        <w:t>&gt;UL&lt;/</w:t>
+      </w:r>
+      <w:proofErr w:type="spellStart"/>
+      <w:r>
+        <w:t>th</w:t>
+      </w:r>
+      <w:proofErr w:type="spellEnd"/>
+      <w:r>
+        <w:t>&gt;</w:t>
+      </w:r>
+    </w:p>
+    <w:p>
+      <w:pPr>
+        <w:spacing w:after="0" w:line="240" w:lineRule="auto"/>
+      </w:pPr>
+      <w:r>
+        <w:t>        &lt;</w:t>
+      </w:r>
+      <w:proofErr w:type="spellStart"/>
+      <w:r>
+        <w:t>th</w:t>
+      </w:r>
+      <w:proofErr w:type="spellEnd"/>
+      <w:r>
+        <w:t>&gt;UB&lt;/</w:t>
+      </w:r>
+      <w:proofErr w:type="spellStart"/>
+      <w:r>
+        <w:t>th</w:t>
+      </w:r>
+      <w:proofErr w:type="spellEnd"/>
+      <w:r>
+        <w:t>&gt;</w:t>
+      </w:r>
+    </w:p>
+    <w:p>
+      <w:pPr>
+        <w:spacing w:after="0" w:line="240" w:lineRule="auto"/>
+      </w:pPr>
+      <w:r>
+        <w:t>        &lt;</w:t>
+      </w:r>
+      <w:proofErr w:type="spellStart"/>
+      <w:r>
+        <w:t>th</w:t>
+      </w:r>
+      <w:proofErr w:type="spellEnd"/>
+      <w:r>
+        <w:t>&gt;UR&lt;/</w:t>
+      </w:r>
+      <w:proofErr w:type="spellStart"/>
+      <w:r>
+        <w:t>th</w:t>
+      </w:r>
+      <w:proofErr w:type="spellEnd"/>
+      <w:r>
+        <w:t>&gt;</w:t>
+      </w:r>
+    </w:p>
+    <w:p>
+      <w:pPr>
+        <w:spacing w:after="0" w:line="240" w:lineRule="auto"/>
+      </w:pPr>
+      <w:r>
+        <w:t>        &lt;</w:t>
+      </w:r>
+      <w:proofErr w:type="spellStart"/>
+      <w:r>
+        <w:t>th</w:t>
+      </w:r>
+      <w:proofErr w:type="spellEnd"/>
+      <w:r>
+        <w:t>&gt;&lt;/</w:t>
+      </w:r>
+      <w:proofErr w:type="spellStart"/>
+      <w:r>
+        <w:t>th</w:t>
+      </w:r>
+      <w:proofErr w:type="spellEnd"/>
+      <w:r>
+        <w:t>&gt;</w:t>
+      </w:r>
+    </w:p>
+    <w:p>
+      <w:pPr>
+        <w:spacing w:after="0" w:line="240" w:lineRule="auto"/>
+      </w:pPr>
+      <w:r>
+        <w:t>    &lt;/tr&gt;</w:t>
+      </w:r>
+    </w:p>
+    <w:p>
+      <w:pPr>
+        <w:spacing w:after="0" w:line="240" w:lineRule="auto"/>
+      </w:pPr>
+      <w:r>
         <w:t>    &lt;tr align="center"&gt;</w:t>
       </w:r>
     </w:p>
@@ -3076,426 +3334,13 @@
         <w:spacing w:after="0" w:line="240" w:lineRule="auto"/>
       </w:pPr>
       <w:r>
-        <w:t>        &lt;td&gt;U2 F&amp;#39; U F U R U R&amp;#39;&lt;/td&gt;</w:t>
-      </w:r>
-    </w:p>
-    <w:p>
-      <w:pPr>
-        <w:spacing w:after="0" w:line="240" w:lineRule="auto"/>
-      </w:pPr>
-      <w:r>
-        <w:t>        &lt;td&gt;R U F U&amp;#39; F&amp;#39; R&amp;#39;&lt;/td&gt;</w:t>
-      </w:r>
-    </w:p>
-    <w:p>
-      <w:pPr>
-        <w:spacing w:after="0" w:line="240" w:lineRule="auto"/>
-      </w:pPr>
-      <w:r>
-        <w:t>        &lt;td&gt;B R U R&amp;#39; B&amp;#39;&lt;/td&gt;</w:t>
-      </w:r>
-    </w:p>
-    <w:p>
-      <w:pPr>
-        <w:spacing w:after="0" w:line="240" w:lineRule="auto"/>
-      </w:pPr>
-      <w:r>
-        <w:t>        &lt;td&gt;B&amp;#39; R U R&amp;#39; B&lt;/td&gt;</w:t>
-      </w:r>
-    </w:p>
-    <w:p>
-      <w:pPr>
-        <w:spacing w:after="0" w:line="240" w:lineRule="auto"/>
-      </w:pPr>
-      <w:r>
-        <w:t>        &lt;td&gt;&lt;/td&gt;</w:t>
-      </w:r>
-    </w:p>
-    <w:p>
-      <w:pPr>
-        <w:spacing w:after="0" w:line="240" w:lineRule="auto"/>
-      </w:pPr>
-      <w:r>
-        <w:t>    &lt;/tr&gt;</w:t>
-      </w:r>
-    </w:p>
-    <w:p>
-      <w:pPr>
-        <w:spacing w:after="0" w:line="240" w:lineRule="auto"/>
-      </w:pPr>
-      <w:r>
-        <w:t>    &lt;tr&gt;</w:t>
-      </w:r>
-    </w:p>
-    <w:p>
-      <w:pPr>
-        <w:spacing w:after="0" w:line="240" w:lineRule="auto"/>
-      </w:pPr>
-      <w:r>
-        <w:t>        &lt;</w:t>
-      </w:r>
-      <w:proofErr w:type="spellStart"/>
-      <w:r>
-        <w:t>th</w:t>
-      </w:r>
-      <w:proofErr w:type="spellEnd"/>
-      <w:r>
-        <w:t xml:space="preserve"> </w:t>
+        <w:t>        &lt;td  </w:t>
       </w:r>
       <w:proofErr w:type="spellStart"/>
       <w:r>
         <w:t>rowspan</w:t>
       </w:r>
       <w:proofErr w:type="spellEnd"/>
-      <w:r>
-        <w:t>="3"&gt;Corner&lt;/</w:t>
-      </w:r>
-      <w:proofErr w:type="spellStart"/>
-      <w:r>
-        <w:t>th</w:t>
-      </w:r>
-      <w:proofErr w:type="spellEnd"/>
-      <w:r>
-        <w:t>&gt;</w:t>
-      </w:r>
-    </w:p>
-    <w:p>
-      <w:pPr>
-        <w:spacing w:after="0" w:line="240" w:lineRule="auto"/>
-      </w:pPr>
-      <w:r>
-        <w:t>        &lt;</w:t>
-      </w:r>
-      <w:proofErr w:type="spellStart"/>
-      <w:r>
-        <w:t>th</w:t>
-      </w:r>
-      <w:proofErr w:type="spellEnd"/>
-      <w:r>
-        <w:t xml:space="preserve"> </w:t>
-      </w:r>
-      <w:proofErr w:type="spellStart"/>
-      <w:r>
-        <w:t>colspan</w:t>
-      </w:r>
-      <w:proofErr w:type="spellEnd"/>
-      <w:r>
-        <w:t>="5"&gt;Edge&lt;/</w:t>
-      </w:r>
-      <w:proofErr w:type="spellStart"/>
-      <w:r>
-        <w:t>th</w:t>
-      </w:r>
-      <w:proofErr w:type="spellEnd"/>
-      <w:r>
-        <w:t>&gt;</w:t>
-      </w:r>
-    </w:p>
-    <w:p>
-      <w:pPr>
-        <w:spacing w:after="0" w:line="240" w:lineRule="auto"/>
-      </w:pPr>
-      <w:r>
-        <w:t>    &lt;/tr&gt;</w:t>
-      </w:r>
-    </w:p>
-    <w:p>
-      <w:pPr>
-        <w:spacing w:after="0" w:line="240" w:lineRule="auto"/>
-      </w:pPr>
-      <w:r>
-        <w:t>    &lt;tr&gt;</w:t>
-      </w:r>
-    </w:p>
-    <w:p>
-      <w:pPr>
-        <w:spacing w:after="0" w:line="240" w:lineRule="auto"/>
-      </w:pPr>
-      <w:r>
-        <w:t>        &lt;</w:t>
-      </w:r>
-      <w:proofErr w:type="spellStart"/>
-      <w:r>
-        <w:t>th</w:t>
-      </w:r>
-      <w:proofErr w:type="spellEnd"/>
-      <w:r>
-        <w:t>&gt;FU&lt;/</w:t>
-      </w:r>
-      <w:proofErr w:type="spellStart"/>
-      <w:r>
-        <w:t>th</w:t>
-      </w:r>
-      <w:proofErr w:type="spellEnd"/>
-      <w:r>
-        <w:t>&gt;</w:t>
-      </w:r>
-    </w:p>
-    <w:p>
-      <w:pPr>
-        <w:spacing w:after="0" w:line="240" w:lineRule="auto"/>
-      </w:pPr>
-      <w:r>
-        <w:t>        &lt;</w:t>
-      </w:r>
-      <w:proofErr w:type="spellStart"/>
-      <w:r>
-        <w:t>th</w:t>
-      </w:r>
-      <w:proofErr w:type="spellEnd"/>
-      <w:r>
-        <w:t>&gt;LU&lt;/</w:t>
-      </w:r>
-      <w:proofErr w:type="spellStart"/>
-      <w:r>
-        <w:t>th</w:t>
-      </w:r>
-      <w:proofErr w:type="spellEnd"/>
-      <w:r>
-        <w:t>&gt;</w:t>
-      </w:r>
-    </w:p>
-    <w:p>
-      <w:pPr>
-        <w:spacing w:after="0" w:line="240" w:lineRule="auto"/>
-      </w:pPr>
-      <w:r>
-        <w:t>        &lt;</w:t>
-      </w:r>
-      <w:proofErr w:type="spellStart"/>
-      <w:r>
-        <w:t>th</w:t>
-      </w:r>
-      <w:proofErr w:type="spellEnd"/>
-      <w:r>
-        <w:t>&gt;BU&lt;/</w:t>
-      </w:r>
-      <w:proofErr w:type="spellStart"/>
-      <w:r>
-        <w:t>th</w:t>
-      </w:r>
-      <w:proofErr w:type="spellEnd"/>
-      <w:r>
-        <w:t>&gt;</w:t>
-      </w:r>
-    </w:p>
-    <w:p>
-      <w:pPr>
-        <w:spacing w:after="0" w:line="240" w:lineRule="auto"/>
-      </w:pPr>
-      <w:r>
-        <w:t>        &lt;</w:t>
-      </w:r>
-      <w:proofErr w:type="spellStart"/>
-      <w:r>
-        <w:t>th</w:t>
-      </w:r>
-      <w:proofErr w:type="spellEnd"/>
-      <w:r>
-        <w:t>&gt;RU&lt;/</w:t>
-      </w:r>
-      <w:proofErr w:type="spellStart"/>
-      <w:r>
-        <w:t>th</w:t>
-      </w:r>
-      <w:proofErr w:type="spellEnd"/>
-      <w:r>
-        <w:t>&gt;</w:t>
-      </w:r>
-    </w:p>
-    <w:p>
-      <w:pPr>
-        <w:spacing w:after="0" w:line="240" w:lineRule="auto"/>
-      </w:pPr>
-      <w:r>
-        <w:t>        &lt;</w:t>
-      </w:r>
-      <w:proofErr w:type="spellStart"/>
-      <w:r>
-        <w:t>th</w:t>
-      </w:r>
-      <w:proofErr w:type="spellEnd"/>
-      <w:r>
-        <w:t>&gt;&lt;/</w:t>
-      </w:r>
-      <w:proofErr w:type="spellStart"/>
-      <w:r>
-        <w:t>th</w:t>
-      </w:r>
-      <w:proofErr w:type="spellEnd"/>
-      <w:r>
-        <w:t>&gt;</w:t>
-      </w:r>
-    </w:p>
-    <w:p>
-      <w:pPr>
-        <w:spacing w:after="0" w:line="240" w:lineRule="auto"/>
-      </w:pPr>
-      <w:r>
-        <w:t>    &lt;/tr&gt;</w:t>
-      </w:r>
-    </w:p>
-    <w:p>
-      <w:pPr>
-        <w:spacing w:after="0" w:line="240" w:lineRule="auto"/>
-      </w:pPr>
-      <w:r>
-        <w:t>    &lt;tr&gt;</w:t>
-      </w:r>
-    </w:p>
-    <w:p>
-      <w:pPr>
-        <w:spacing w:after="0" w:line="240" w:lineRule="auto"/>
-      </w:pPr>
-      <w:r>
-        <w:t>        &lt;</w:t>
-      </w:r>
-      <w:proofErr w:type="spellStart"/>
-      <w:r>
-        <w:t>th</w:t>
-      </w:r>
-      <w:proofErr w:type="spellEnd"/>
-      <w:r>
-        <w:t>&gt;UF&lt;/</w:t>
-      </w:r>
-      <w:proofErr w:type="spellStart"/>
-      <w:r>
-        <w:t>th</w:t>
-      </w:r>
-      <w:proofErr w:type="spellEnd"/>
-      <w:r>
-        <w:t>&gt;</w:t>
-      </w:r>
-    </w:p>
-    <w:p>
-      <w:pPr>
-        <w:spacing w:after="0" w:line="240" w:lineRule="auto"/>
-      </w:pPr>
-      <w:r>
-        <w:t>        &lt;</w:t>
-      </w:r>
-      <w:proofErr w:type="spellStart"/>
-      <w:r>
-        <w:t>th</w:t>
-      </w:r>
-      <w:proofErr w:type="spellEnd"/>
-      <w:r>
-        <w:t>&gt;UL&lt;/</w:t>
-      </w:r>
-      <w:proofErr w:type="spellStart"/>
-      <w:r>
-        <w:t>th</w:t>
-      </w:r>
-      <w:proofErr w:type="spellEnd"/>
-      <w:r>
-        <w:t>&gt;</w:t>
-      </w:r>
-    </w:p>
-    <w:p>
-      <w:pPr>
-        <w:spacing w:after="0" w:line="240" w:lineRule="auto"/>
-      </w:pPr>
-      <w:r>
-        <w:t>        &lt;</w:t>
-      </w:r>
-      <w:proofErr w:type="spellStart"/>
-      <w:r>
-        <w:t>th</w:t>
-      </w:r>
-      <w:proofErr w:type="spellEnd"/>
-      <w:r>
-        <w:t>&gt;UB&lt;/</w:t>
-      </w:r>
-      <w:proofErr w:type="spellStart"/>
-      <w:r>
-        <w:t>th</w:t>
-      </w:r>
-      <w:proofErr w:type="spellEnd"/>
-      <w:r>
-        <w:t>&gt;</w:t>
-      </w:r>
-    </w:p>
-    <w:p>
-      <w:pPr>
-        <w:spacing w:after="0" w:line="240" w:lineRule="auto"/>
-      </w:pPr>
-      <w:r>
-        <w:t>        &lt;</w:t>
-      </w:r>
-      <w:proofErr w:type="spellStart"/>
-      <w:r>
-        <w:t>th</w:t>
-      </w:r>
-      <w:proofErr w:type="spellEnd"/>
-      <w:r>
-        <w:t>&gt;UR&lt;/</w:t>
-      </w:r>
-      <w:proofErr w:type="spellStart"/>
-      <w:r>
-        <w:t>th</w:t>
-      </w:r>
-      <w:proofErr w:type="spellEnd"/>
-      <w:r>
-        <w:t>&gt;</w:t>
-      </w:r>
-    </w:p>
-    <w:p>
-      <w:pPr>
-        <w:spacing w:after="0" w:line="240" w:lineRule="auto"/>
-      </w:pPr>
-      <w:r>
-        <w:t>        &lt;</w:t>
-      </w:r>
-      <w:proofErr w:type="spellStart"/>
-      <w:r>
-        <w:t>th</w:t>
-      </w:r>
-      <w:proofErr w:type="spellEnd"/>
-      <w:r>
-        <w:t>&gt;&lt;/</w:t>
-      </w:r>
-      <w:proofErr w:type="spellStart"/>
-      <w:r>
-        <w:t>th</w:t>
-      </w:r>
-      <w:proofErr w:type="spellEnd"/>
-      <w:r>
-        <w:t>&gt;</w:t>
-      </w:r>
-    </w:p>
-    <w:p>
-      <w:pPr>
-        <w:spacing w:after="0" w:line="240" w:lineRule="auto"/>
-      </w:pPr>
-      <w:r>
-        <w:t>    &lt;/tr&gt;</w:t>
-      </w:r>
-    </w:p>
-    <w:p>
-      <w:pPr>
-        <w:spacing w:after="0" w:line="240" w:lineRule="auto"/>
-      </w:pPr>
-      <w:r>
-        <w:t>    &lt;tr align="center"&gt;</w:t>
-      </w:r>
-    </w:p>
-    <w:p>
-      <w:pPr>
-        <w:spacing w:after="0" w:line="240" w:lineRule="auto"/>
-      </w:pPr>
-      <w:r>
-        <w:t>        &lt;</w:t>
-      </w:r>
-      <w:proofErr w:type="gramStart"/>
-      <w:r>
-        <w:t>td  </w:t>
-      </w:r>
-      <w:proofErr w:type="spellStart"/>
-      <w:r>
-        <w:t>rowspan</w:t>
-      </w:r>
-      <w:proofErr w:type="spellEnd"/>
-      <w:proofErr w:type="gramEnd"/>
       <w:r>
         <w:t>="2" align="center"&gt;&lt;strong&gt;URF&lt;/strong&gt;&lt;/td&gt;</w:t>
       </w:r>
@@ -3618,18 +3463,13 @@
         <w:spacing w:after="0" w:line="240" w:lineRule="auto"/>
       </w:pPr>
       <w:r>
-        <w:t>        &lt;</w:t>
-      </w:r>
-      <w:proofErr w:type="gramStart"/>
-      <w:r>
-        <w:t>td  </w:t>
+        <w:t>        &lt;td  </w:t>
       </w:r>
       <w:proofErr w:type="spellStart"/>
       <w:r>
         <w:t>rowspan</w:t>
       </w:r>
       <w:proofErr w:type="spellEnd"/>
-      <w:proofErr w:type="gramEnd"/>
       <w:r>
         <w:t>="2" align="center"&gt;&lt;strong&gt;FUR&lt;/strong&gt;&lt;/td&gt;</w:t>
       </w:r>
@@ -3751,18 +3591,13 @@
         <w:spacing w:after="0" w:line="240" w:lineRule="auto"/>
       </w:pPr>
       <w:r>
-        <w:t>        &lt;</w:t>
-      </w:r>
-      <w:proofErr w:type="gramStart"/>
-      <w:r>
-        <w:t>td  </w:t>
+        <w:t>        &lt;td  </w:t>
       </w:r>
       <w:proofErr w:type="spellStart"/>
       <w:r>
         <w:t>rowspan</w:t>
       </w:r>
       <w:proofErr w:type="spellEnd"/>
-      <w:proofErr w:type="gramEnd"/>
       <w:r>
         <w:t>="2" align="center"&gt;&lt;strong&gt;RFU&lt;/strong&gt;&lt;/td&gt;</w:t>
       </w:r>
@@ -3945,22 +3780,13 @@
         <w:spacing w:after="0" w:line="240" w:lineRule="auto"/>
       </w:pPr>
       <w:r>
-        <w:t>images</w:t>
-      </w:r>
-      <w:proofErr w:type="gramStart"/>
-      <w:r>
-        <w:t>={</w:t>
-      </w:r>
-      <w:proofErr w:type="gramEnd"/>
-      <w:r>
-        <w:t>[</w:t>
-      </w:r>
-    </w:p>
-    <w:p>
-      <w:pPr>
-        <w:spacing w:after="0" w:line="240" w:lineRule="auto"/>
-      </w:pPr>
-      <w:proofErr w:type="gramStart"/>
+        <w:t>images={[</w:t>
+      </w:r>
+    </w:p>
+    <w:p>
+      <w:pPr>
+        <w:spacing w:after="0" w:line="240" w:lineRule="auto"/>
+      </w:pPr>
       <w:r>
         <w:t xml:space="preserve">{ </w:t>
       </w:r>
@@ -3969,7 +3795,6 @@
         <w:t>src</w:t>
       </w:r>
       <w:proofErr w:type="spellEnd"/>
-      <w:proofErr w:type="gramEnd"/>
       <w:r>
         <w:t>: require("@site/docs/3x3/Methods/img/CFOP/F2L/CBS5.png").default},</w:t>
       </w:r>
@@ -3978,7 +3803,6 @@
       <w:pPr>
         <w:spacing w:after="0" w:line="240" w:lineRule="auto"/>
       </w:pPr>
-      <w:proofErr w:type="gramStart"/>
       <w:r>
         <w:t xml:space="preserve">{ </w:t>
       </w:r>
@@ -3987,7 +3811,6 @@
         <w:t>src</w:t>
       </w:r>
       <w:proofErr w:type="spellEnd"/>
-      <w:proofErr w:type="gramEnd"/>
       <w:r>
         <w:t>: require("@site/docs/3x3/Methods/img/CFOP/F2L/CBS6.png").default},</w:t>
       </w:r>
@@ -3996,7 +3819,6 @@
       <w:pPr>
         <w:spacing w:after="0" w:line="240" w:lineRule="auto"/>
       </w:pPr>
-      <w:proofErr w:type="gramStart"/>
       <w:r>
         <w:t xml:space="preserve">{ </w:t>
       </w:r>
@@ -4005,7 +3827,6 @@
         <w:t>src</w:t>
       </w:r>
       <w:proofErr w:type="spellEnd"/>
-      <w:proofErr w:type="gramEnd"/>
       <w:r>
         <w:t>: require("@site/docs/3x3/Methods/</w:t>
       </w:r>
@@ -4070,22 +3891,13 @@
         <w:spacing w:after="0" w:line="240" w:lineRule="auto"/>
       </w:pPr>
       <w:r>
-        <w:t>images</w:t>
-      </w:r>
-      <w:proofErr w:type="gramStart"/>
-      <w:r>
-        <w:t>={</w:t>
-      </w:r>
-      <w:proofErr w:type="gramEnd"/>
-      <w:r>
-        <w:t>[</w:t>
-      </w:r>
-    </w:p>
-    <w:p>
-      <w:pPr>
-        <w:spacing w:after="0" w:line="240" w:lineRule="auto"/>
-      </w:pPr>
-      <w:proofErr w:type="gramStart"/>
+        <w:t>images={[</w:t>
+      </w:r>
+    </w:p>
+    <w:p>
+      <w:pPr>
+        <w:spacing w:after="0" w:line="240" w:lineRule="auto"/>
+      </w:pPr>
       <w:r>
         <w:t xml:space="preserve">{ </w:t>
       </w:r>
@@ -4094,7 +3906,6 @@
         <w:t>src</w:t>
       </w:r>
       <w:proofErr w:type="spellEnd"/>
-      <w:proofErr w:type="gramEnd"/>
       <w:r>
         <w:t>: require("@site/docs/3x3/Methods/img/CFOP/F2L/CBS3.png").default},</w:t>
       </w:r>
@@ -4103,7 +3914,6 @@
       <w:pPr>
         <w:spacing w:after="0" w:line="240" w:lineRule="auto"/>
       </w:pPr>
-      <w:proofErr w:type="gramStart"/>
       <w:r>
         <w:t xml:space="preserve">{ </w:t>
       </w:r>
@@ -4112,7 +3922,6 @@
         <w:t>src</w:t>
       </w:r>
       <w:proofErr w:type="spellEnd"/>
-      <w:proofErr w:type="gramEnd"/>
       <w:r>
         <w:t>: require("@site/docs/3x3/Methods/</w:t>
       </w:r>
@@ -4280,15 +4089,7 @@
         </w:sdtContent>
       </w:sdt>
       <w:r>
-        <w:t xml:space="preserve">. </w:t>
-      </w:r>
-      <w:proofErr w:type="gramStart"/>
-      <w:r>
-        <w:t>So</w:t>
-      </w:r>
-      <w:proofErr w:type="gramEnd"/>
-      <w:r>
-        <w:t xml:space="preserve"> with the above quote saying that Conway, Benson, and Seal "prepared" the article, Singmaster's question of the date 1980 likely means that he was trying to convey something like "will be published in 1980?".</w:t>
+        <w:t>. So with the above quote saying that Conway, Benson, and Seal "prepared" the article, Singmaster's question of the date 1980 likely means that he was trying to convey something like "will be published in 1980?".</w:t>
       </w:r>
     </w:p>
     <w:p>
@@ -4534,13 +4335,8 @@
       <w:pPr>
         <w:spacing w:after="0" w:line="240" w:lineRule="auto"/>
       </w:pPr>
-      <w:proofErr w:type="gramStart"/>
-      <w:r>
-        <w:t>![</w:t>
-      </w:r>
-      <w:proofErr w:type="gramEnd"/>
-      <w:r>
-        <w:t>](</w:t>
+      <w:r>
+        <w:t>![](</w:t>
       </w:r>
       <w:proofErr w:type="spellStart"/>
       <w:r>
@@ -4643,22 +4439,13 @@
         <w:spacing w:after="0" w:line="240" w:lineRule="auto"/>
       </w:pPr>
       <w:r>
-        <w:t>images</w:t>
-      </w:r>
-      <w:proofErr w:type="gramStart"/>
-      <w:r>
-        <w:t>={</w:t>
-      </w:r>
-      <w:proofErr w:type="gramEnd"/>
-      <w:r>
-        <w:t>[</w:t>
-      </w:r>
-    </w:p>
-    <w:p>
-      <w:pPr>
-        <w:spacing w:after="0" w:line="240" w:lineRule="auto"/>
-      </w:pPr>
-      <w:proofErr w:type="gramStart"/>
+        <w:t>images={[</w:t>
+      </w:r>
+    </w:p>
+    <w:p>
+      <w:pPr>
+        <w:spacing w:after="0" w:line="240" w:lineRule="auto"/>
+      </w:pPr>
       <w:r>
         <w:t xml:space="preserve">{ </w:t>
       </w:r>
@@ -4667,7 +4454,6 @@
         <w:t>src</w:t>
       </w:r>
       <w:proofErr w:type="spellEnd"/>
-      <w:proofErr w:type="gramEnd"/>
       <w:r>
         <w:t>: require("@site/docs/3x3/Methods/img/CFOP/F2L/Sosic1.png").default},</w:t>
       </w:r>
@@ -4676,7 +4462,6 @@
       <w:pPr>
         <w:spacing w:after="0" w:line="240" w:lineRule="auto"/>
       </w:pPr>
-      <w:proofErr w:type="gramStart"/>
       <w:r>
         <w:t xml:space="preserve">{ </w:t>
       </w:r>
@@ -4685,7 +4470,6 @@
         <w:t>src</w:t>
       </w:r>
       <w:proofErr w:type="spellEnd"/>
-      <w:proofErr w:type="gramEnd"/>
       <w:r>
         <w:t>: require("@site/docs/3x3/Methods/img/CFOP/F2L/Sosic2.png").default}</w:t>
       </w:r>
@@ -4921,13 +4705,8 @@
       <w:pPr>
         <w:spacing w:after="0" w:line="240" w:lineRule="auto"/>
       </w:pPr>
-      <w:proofErr w:type="gramStart"/>
-      <w:r>
-        <w:t>![</w:t>
-      </w:r>
-      <w:proofErr w:type="gramEnd"/>
-      <w:r>
-        <w:t>](</w:t>
+      <w:r>
+        <w:t>![](</w:t>
       </w:r>
       <w:proofErr w:type="spellStart"/>
       <w:r>
@@ -5033,13 +4812,8 @@
       <w:pPr>
         <w:spacing w:after="0" w:line="240" w:lineRule="auto"/>
       </w:pPr>
-      <w:proofErr w:type="gramStart"/>
-      <w:r>
-        <w:t>![</w:t>
-      </w:r>
-      <w:proofErr w:type="gramEnd"/>
-      <w:r>
-        <w:t>](</w:t>
+      <w:r>
+        <w:t>![](</w:t>
       </w:r>
       <w:proofErr w:type="spellStart"/>
       <w:r>
@@ -5054,13 +4828,8 @@
       <w:pPr>
         <w:spacing w:after="0" w:line="240" w:lineRule="auto"/>
       </w:pPr>
-      <w:proofErr w:type="gramStart"/>
-      <w:r>
-        <w:t>![</w:t>
-      </w:r>
-      <w:proofErr w:type="gramEnd"/>
-      <w:r>
-        <w:t>](</w:t>
+      <w:r>
+        <w:t>![](</w:t>
       </w:r>
       <w:proofErr w:type="spellStart"/>
       <w:r>
@@ -5079,21 +4848,7 @@
         <w:rPr>
           <w:rFonts w:hint="eastAsia"/>
         </w:rPr>
-        <w:t xml:space="preserve">In June 1984, a table of F2L pair solutions was published in Cubism </w:t>
-      </w:r>
-      <w:proofErr w:type="gramStart"/>
-      <w:r>
-        <w:rPr>
-          <w:rFonts w:hint="eastAsia"/>
-        </w:rPr>
-        <w:t>For</w:t>
-      </w:r>
-      <w:proofErr w:type="gramEnd"/>
-      <w:r>
-        <w:rPr>
-          <w:rFonts w:hint="eastAsia"/>
-        </w:rPr>
-        <w:t xml:space="preserve"> Fun by </w:t>
+        <w:t xml:space="preserve">In June 1984, a table of F2L pair solutions was published in Cubism For Fun by </w:t>
       </w:r>
       <w:proofErr w:type="spellStart"/>
       <w:r>
@@ -5184,22 +4939,13 @@
         <w:spacing w:after="0" w:line="240" w:lineRule="auto"/>
       </w:pPr>
       <w:r>
-        <w:t>images</w:t>
-      </w:r>
-      <w:proofErr w:type="gramStart"/>
-      <w:r>
-        <w:t>={</w:t>
-      </w:r>
-      <w:proofErr w:type="gramEnd"/>
-      <w:r>
-        <w:t>[</w:t>
-      </w:r>
-    </w:p>
-    <w:p>
-      <w:pPr>
-        <w:spacing w:after="0" w:line="240" w:lineRule="auto"/>
-      </w:pPr>
-      <w:proofErr w:type="gramStart"/>
+        <w:t>images={[</w:t>
+      </w:r>
+    </w:p>
+    <w:p>
+      <w:pPr>
+        <w:spacing w:after="0" w:line="240" w:lineRule="auto"/>
+      </w:pPr>
       <w:r>
         <w:t xml:space="preserve">{ </w:t>
       </w:r>
@@ -5208,7 +4954,6 @@
         <w:t>src</w:t>
       </w:r>
       <w:proofErr w:type="spellEnd"/>
-      <w:proofErr w:type="gramEnd"/>
       <w:r>
         <w:t>: require("@site/docs/3x3/Methods/img/CFOP/F2L/</w:t>
       </w:r>
@@ -5226,7 +4971,6 @@
       <w:pPr>
         <w:spacing w:after="0" w:line="240" w:lineRule="auto"/>
       </w:pPr>
-      <w:proofErr w:type="gramStart"/>
       <w:r>
         <w:t xml:space="preserve">{ </w:t>
       </w:r>
@@ -5235,7 +4979,6 @@
         <w:t>src</w:t>
       </w:r>
       <w:proofErr w:type="spellEnd"/>
-      <w:proofErr w:type="gramEnd"/>
       <w:r>
         <w:t>: require("@site/docs/3x3/Methods/img/CFOP/F2L/</w:t>
       </w:r>
@@ -5389,13 +5132,8 @@
       <w:pPr>
         <w:spacing w:after="0" w:line="240" w:lineRule="auto"/>
       </w:pPr>
-      <w:proofErr w:type="gramStart"/>
-      <w:r>
-        <w:t>![</w:t>
-      </w:r>
-      <w:proofErr w:type="gramEnd"/>
-      <w:r>
-        <w:t>](</w:t>
+      <w:r>
+        <w:t>![](</w:t>
       </w:r>
       <w:proofErr w:type="spellStart"/>
       <w:r>
@@ -5463,13 +5201,8 @@
       <w:pPr>
         <w:spacing w:after="0" w:line="240" w:lineRule="auto"/>
       </w:pPr>
-      <w:proofErr w:type="gramStart"/>
-      <w:r>
-        <w:t>![</w:t>
-      </w:r>
-      <w:proofErr w:type="gramEnd"/>
-      <w:r>
-        <w:t>](</w:t>
+      <w:r>
+        <w:t>![](</w:t>
       </w:r>
       <w:proofErr w:type="spellStart"/>
       <w:r>
@@ -5537,13 +5270,8 @@
       <w:pPr>
         <w:spacing w:after="0" w:line="240" w:lineRule="auto"/>
       </w:pPr>
-      <w:proofErr w:type="gramStart"/>
-      <w:r>
-        <w:t>![</w:t>
-      </w:r>
-      <w:proofErr w:type="gramEnd"/>
-      <w:r>
-        <w:t>](</w:t>
+      <w:r>
+        <w:t>![](</w:t>
       </w:r>
       <w:proofErr w:type="spellStart"/>
       <w:r>
@@ -5666,13 +5394,8 @@
       <w:pPr>
         <w:spacing w:after="0" w:line="240" w:lineRule="auto"/>
       </w:pPr>
-      <w:proofErr w:type="gramStart"/>
-      <w:r>
-        <w:t>![</w:t>
-      </w:r>
-      <w:proofErr w:type="gramEnd"/>
-      <w:r>
-        <w:t>](</w:t>
+      <w:r>
+        <w:t>![](</w:t>
       </w:r>
       <w:proofErr w:type="spellStart"/>
       <w:r>
@@ -5687,13 +5410,8 @@
       <w:pPr>
         <w:spacing w:after="0" w:line="240" w:lineRule="auto"/>
       </w:pPr>
-      <w:proofErr w:type="gramStart"/>
-      <w:r>
-        <w:t>![</w:t>
-      </w:r>
-      <w:proofErr w:type="gramEnd"/>
-      <w:r>
-        <w:t>](</w:t>
+      <w:r>
+        <w:t>![](</w:t>
       </w:r>
       <w:proofErr w:type="spellStart"/>
       <w:r>
@@ -5859,21 +5577,7 @@
         <w:rPr>
           <w:rFonts w:hint="eastAsia"/>
         </w:rPr>
-        <w:t xml:space="preserve"> issue of Cubism </w:t>
-      </w:r>
-      <w:proofErr w:type="gramStart"/>
-      <w:r>
-        <w:rPr>
-          <w:rFonts w:hint="eastAsia"/>
-        </w:rPr>
-        <w:t>For</w:t>
-      </w:r>
-      <w:proofErr w:type="gramEnd"/>
-      <w:r>
-        <w:rPr>
-          <w:rFonts w:hint="eastAsia"/>
-        </w:rPr>
-        <w:t xml:space="preserve"> Fun</w:t>
+        <w:t xml:space="preserve"> issue of Cubism For Fun</w:t>
       </w:r>
       <w:sdt>
         <w:sdtPr>
@@ -5950,22 +5654,13 @@
         <w:spacing w:after="0" w:line="240" w:lineRule="auto"/>
       </w:pPr>
       <w:r>
-        <w:t>images</w:t>
-      </w:r>
-      <w:proofErr w:type="gramStart"/>
-      <w:r>
-        <w:t>={</w:t>
-      </w:r>
-      <w:proofErr w:type="gramEnd"/>
-      <w:r>
-        <w:t>[</w:t>
-      </w:r>
-    </w:p>
-    <w:p>
-      <w:pPr>
-        <w:spacing w:after="0" w:line="240" w:lineRule="auto"/>
-      </w:pPr>
-      <w:proofErr w:type="gramStart"/>
+        <w:t>images={[</w:t>
+      </w:r>
+    </w:p>
+    <w:p>
+      <w:pPr>
+        <w:spacing w:after="0" w:line="240" w:lineRule="auto"/>
+      </w:pPr>
       <w:r>
         <w:t xml:space="preserve">{ </w:t>
       </w:r>
@@ -5974,7 +5669,6 @@
         <w:t>src</w:t>
       </w:r>
       <w:proofErr w:type="spellEnd"/>
-      <w:proofErr w:type="gramEnd"/>
       <w:r>
         <w:t>: require("@site/docs/3x3/Methods/img/CFOP/</w:t>
       </w:r>
@@ -6001,7 +5695,6 @@
       <w:pPr>
         <w:spacing w:after="0" w:line="240" w:lineRule="auto"/>
       </w:pPr>
-      <w:proofErr w:type="gramStart"/>
       <w:r>
         <w:t xml:space="preserve">{ </w:t>
       </w:r>
@@ -6010,7 +5703,6 @@
         <w:t>src</w:t>
       </w:r>
       <w:proofErr w:type="spellEnd"/>
-      <w:proofErr w:type="gramEnd"/>
       <w:r>
         <w:t>: require("@site/docs/3x3/Methods/img/CFOP/</w:t>
       </w:r>
@@ -6072,22 +5764,13 @@
         <w:spacing w:after="0" w:line="240" w:lineRule="auto"/>
       </w:pPr>
       <w:r>
-        <w:t>images</w:t>
-      </w:r>
-      <w:proofErr w:type="gramStart"/>
-      <w:r>
-        <w:t>={</w:t>
-      </w:r>
-      <w:proofErr w:type="gramEnd"/>
-      <w:r>
-        <w:t>[</w:t>
-      </w:r>
-    </w:p>
-    <w:p>
-      <w:pPr>
-        <w:spacing w:after="0" w:line="240" w:lineRule="auto"/>
-      </w:pPr>
-      <w:proofErr w:type="gramStart"/>
+        <w:t>images={[</w:t>
+      </w:r>
+    </w:p>
+    <w:p>
+      <w:pPr>
+        <w:spacing w:after="0" w:line="240" w:lineRule="auto"/>
+      </w:pPr>
       <w:r>
         <w:t xml:space="preserve">{ </w:t>
       </w:r>
@@ -6096,7 +5779,6 @@
         <w:t>src</w:t>
       </w:r>
       <w:proofErr w:type="spellEnd"/>
-      <w:proofErr w:type="gramEnd"/>
       <w:r>
         <w:t>: require("@site/docs/3x3/Methods/img/CFOP/</w:t>
       </w:r>
@@ -6123,7 +5805,6 @@
       <w:pPr>
         <w:spacing w:after="0" w:line="240" w:lineRule="auto"/>
       </w:pPr>
-      <w:proofErr w:type="gramStart"/>
       <w:r>
         <w:t xml:space="preserve">{ </w:t>
       </w:r>
@@ -6132,7 +5813,6 @@
         <w:t>src</w:t>
       </w:r>
       <w:proofErr w:type="spellEnd"/>
-      <w:proofErr w:type="gramEnd"/>
       <w:r>
         <w:t>: require("@site/docs/3x3/Methods/img/CFOP/</w:t>
       </w:r>
@@ -6244,13 +5924,8 @@
       <w:pPr>
         <w:spacing w:after="0" w:line="240" w:lineRule="auto"/>
       </w:pPr>
-      <w:proofErr w:type="gramStart"/>
-      <w:r>
-        <w:t>![</w:t>
-      </w:r>
-      <w:proofErr w:type="gramEnd"/>
-      <w:r>
-        <w:t>](</w:t>
+      <w:r>
+        <w:t>![](</w:t>
       </w:r>
       <w:proofErr w:type="spellStart"/>
       <w:r>
@@ -6265,13 +5940,8 @@
       <w:pPr>
         <w:spacing w:after="0" w:line="240" w:lineRule="auto"/>
       </w:pPr>
-      <w:proofErr w:type="gramStart"/>
-      <w:r>
-        <w:t>![</w:t>
-      </w:r>
-      <w:proofErr w:type="gramEnd"/>
-      <w:r>
-        <w:t>](</w:t>
+      <w:r>
+        <w:t>![](</w:t>
       </w:r>
       <w:proofErr w:type="spellStart"/>
       <w:r>
@@ -6434,22 +6104,13 @@
         <w:spacing w:after="0" w:line="240" w:lineRule="auto"/>
       </w:pPr>
       <w:r>
-        <w:t>images</w:t>
-      </w:r>
-      <w:proofErr w:type="gramStart"/>
-      <w:r>
-        <w:t>={</w:t>
-      </w:r>
-      <w:proofErr w:type="gramEnd"/>
-      <w:r>
-        <w:t>[</w:t>
-      </w:r>
-    </w:p>
-    <w:p>
-      <w:pPr>
-        <w:spacing w:after="0" w:line="240" w:lineRule="auto"/>
-      </w:pPr>
-      <w:proofErr w:type="gramStart"/>
+        <w:t>images={[</w:t>
+      </w:r>
+    </w:p>
+    <w:p>
+      <w:pPr>
+        <w:spacing w:after="0" w:line="240" w:lineRule="auto"/>
+      </w:pPr>
       <w:r>
         <w:t xml:space="preserve">{ </w:t>
       </w:r>
@@ -6458,7 +6119,6 @@
         <w:t>src</w:t>
       </w:r>
       <w:proofErr w:type="spellEnd"/>
-      <w:proofErr w:type="gramEnd"/>
       <w:r>
         <w:t>: require("@site/docs/3x3/Methods/img/CFOP/OLLPLL/PLLOLL1.png").default},</w:t>
       </w:r>
@@ -6467,7 +6127,6 @@
       <w:pPr>
         <w:spacing w:after="0" w:line="240" w:lineRule="auto"/>
       </w:pPr>
-      <w:proofErr w:type="gramStart"/>
       <w:r>
         <w:t xml:space="preserve">{ </w:t>
       </w:r>
@@ -6476,7 +6135,6 @@
         <w:t>src</w:t>
       </w:r>
       <w:proofErr w:type="spellEnd"/>
-      <w:proofErr w:type="gramEnd"/>
       <w:r>
         <w:t>: require("@site/docs/3x3/Methods/img/CFOP/OLLPLL/PLLOLL2.png").default},</w:t>
       </w:r>
@@ -6485,7 +6143,6 @@
       <w:pPr>
         <w:spacing w:after="0" w:line="240" w:lineRule="auto"/>
       </w:pPr>
-      <w:proofErr w:type="gramStart"/>
       <w:r>
         <w:t xml:space="preserve">{ </w:t>
       </w:r>
@@ -6494,7 +6151,6 @@
         <w:t>src</w:t>
       </w:r>
       <w:proofErr w:type="spellEnd"/>
-      <w:proofErr w:type="gramEnd"/>
       <w:r>
         <w:t>: require("@site/docs/3x3/Methods/img/CFOP/OLLPLL/PLLOLL3.png").default}</w:t>
       </w:r>
@@ -6551,22 +6207,13 @@
         <w:spacing w:after="0" w:line="240" w:lineRule="auto"/>
       </w:pPr>
       <w:r>
-        <w:t>images</w:t>
-      </w:r>
-      <w:proofErr w:type="gramStart"/>
-      <w:r>
-        <w:t>={</w:t>
-      </w:r>
-      <w:proofErr w:type="gramEnd"/>
-      <w:r>
-        <w:t>[</w:t>
-      </w:r>
-    </w:p>
-    <w:p>
-      <w:pPr>
-        <w:spacing w:after="0" w:line="240" w:lineRule="auto"/>
-      </w:pPr>
-      <w:proofErr w:type="gramStart"/>
+        <w:t>images={[</w:t>
+      </w:r>
+    </w:p>
+    <w:p>
+      <w:pPr>
+        <w:spacing w:after="0" w:line="240" w:lineRule="auto"/>
+      </w:pPr>
       <w:r>
         <w:t xml:space="preserve">{ </w:t>
       </w:r>
@@ -6575,7 +6222,6 @@
         <w:t>src</w:t>
       </w:r>
       <w:proofErr w:type="spellEnd"/>
-      <w:proofErr w:type="gramEnd"/>
       <w:r>
         <w:t>: require("@site/docs/3x3/Methods/img/CFOP/OLLPLL/PLLOLL4.png").default},</w:t>
       </w:r>
@@ -6584,7 +6230,6 @@
       <w:pPr>
         <w:spacing w:after="0" w:line="240" w:lineRule="auto"/>
       </w:pPr>
-      <w:proofErr w:type="gramStart"/>
       <w:r>
         <w:t xml:space="preserve">{ </w:t>
       </w:r>
@@ -6593,7 +6238,6 @@
         <w:t>src</w:t>
       </w:r>
       <w:proofErr w:type="spellEnd"/>
-      <w:proofErr w:type="gramEnd"/>
       <w:r>
         <w:t>: require("@site/docs/3x3/Methods/img/CFOP/OLLPLL/PLLOLL5.png").default}</w:t>
       </w:r>
@@ -6695,13 +6339,8 @@
       <w:pPr>
         <w:spacing w:after="0" w:line="240" w:lineRule="auto"/>
       </w:pPr>
-      <w:proofErr w:type="gramStart"/>
-      <w:r>
-        <w:t>![</w:t>
-      </w:r>
-      <w:proofErr w:type="gramEnd"/>
-      <w:r>
-        <w:t>](</w:t>
+      <w:r>
+        <w:t>![](</w:t>
       </w:r>
       <w:proofErr w:type="spellStart"/>
       <w:r>
@@ -6796,22 +6435,13 @@
         <w:spacing w:after="0" w:line="240" w:lineRule="auto"/>
       </w:pPr>
       <w:r>
-        <w:t>images</w:t>
-      </w:r>
-      <w:proofErr w:type="gramStart"/>
-      <w:r>
-        <w:t>={</w:t>
-      </w:r>
-      <w:proofErr w:type="gramEnd"/>
-      <w:r>
-        <w:t>[</w:t>
-      </w:r>
-    </w:p>
-    <w:p>
-      <w:pPr>
-        <w:spacing w:after="0" w:line="240" w:lineRule="auto"/>
-      </w:pPr>
-      <w:proofErr w:type="gramStart"/>
+        <w:t>images={[</w:t>
+      </w:r>
+    </w:p>
+    <w:p>
+      <w:pPr>
+        <w:spacing w:after="0" w:line="240" w:lineRule="auto"/>
+      </w:pPr>
       <w:r>
         <w:t xml:space="preserve">{ </w:t>
       </w:r>
@@ -6820,7 +6450,6 @@
         <w:t>src</w:t>
       </w:r>
       <w:proofErr w:type="spellEnd"/>
-      <w:proofErr w:type="gramEnd"/>
       <w:r>
         <w:t>: require("@site/docs/3x3/Methods/img/CFOP/OLLPLL/OLLNumbers2.png").default},</w:t>
       </w:r>
@@ -6829,7 +6458,6 @@
       <w:pPr>
         <w:spacing w:after="0" w:line="240" w:lineRule="auto"/>
       </w:pPr>
-      <w:proofErr w:type="gramStart"/>
       <w:r>
         <w:t xml:space="preserve">{ </w:t>
       </w:r>
@@ -6838,7 +6466,6 @@
         <w:t>src</w:t>
       </w:r>
       <w:proofErr w:type="spellEnd"/>
-      <w:proofErr w:type="gramEnd"/>
       <w:r>
         <w:t>: require("@site/docs/3x3/Methods/img/CFOP/OLLPLL/OLLNumbers3.png").default},</w:t>
       </w:r>
@@ -6847,7 +6474,6 @@
       <w:pPr>
         <w:spacing w:after="0" w:line="240" w:lineRule="auto"/>
       </w:pPr>
-      <w:proofErr w:type="gramStart"/>
       <w:r>
         <w:t xml:space="preserve">{ </w:t>
       </w:r>
@@ -6856,7 +6482,6 @@
         <w:t>src</w:t>
       </w:r>
       <w:proofErr w:type="spellEnd"/>
-      <w:proofErr w:type="gramEnd"/>
       <w:r>
         <w:t>: require("@site/docs/3x3/Methods/img/CFOP/OLLPLL/OLLNumbers4.png").default},</w:t>
       </w:r>
@@ -6865,7 +6490,6 @@
       <w:pPr>
         <w:spacing w:after="0" w:line="240" w:lineRule="auto"/>
       </w:pPr>
-      <w:proofErr w:type="gramStart"/>
       <w:r>
         <w:t xml:space="preserve">{ </w:t>
       </w:r>
@@ -6874,7 +6498,6 @@
         <w:t>src</w:t>
       </w:r>
       <w:proofErr w:type="spellEnd"/>
-      <w:proofErr w:type="gramEnd"/>
       <w:r>
         <w:t>: require("@site/docs/3x3/Methods/img/CFOP/OLLPLL/OLLNumbers5.png").default}</w:t>
       </w:r>
@@ -7000,33 +6623,20 @@
         </w:sdtContent>
       </w:sdt>
       <w:r>
-        <w:t xml:space="preserve">. As with OLL, mirrored cases weren't included. The system of adding a </w:t>
-      </w:r>
-      <w:proofErr w:type="gramStart"/>
-      <w:r>
-        <w:t>lower case</w:t>
-      </w:r>
-      <w:proofErr w:type="gramEnd"/>
-      <w:r>
-        <w:t xml:space="preserve"> a, b, c, or d after the uppercase letter was added later by the community.</w:t>
-      </w:r>
-    </w:p>
-    <w:p>
-      <w:pPr>
-        <w:spacing w:after="0" w:line="240" w:lineRule="auto"/>
-      </w:pPr>
-    </w:p>
-    <w:p>
-      <w:pPr>
-        <w:spacing w:after="0" w:line="240" w:lineRule="auto"/>
-      </w:pPr>
-      <w:proofErr w:type="gramStart"/>
-      <w:r>
-        <w:t>![</w:t>
-      </w:r>
-      <w:proofErr w:type="gramEnd"/>
-      <w:r>
-        <w:t>](</w:t>
+        <w:t>. As with OLL, mirrored cases weren't included. The system of adding a lower case a, b, c, or d after the uppercase letter was added later by the community.</w:t>
+      </w:r>
+    </w:p>
+    <w:p>
+      <w:pPr>
+        <w:spacing w:after="0" w:line="240" w:lineRule="auto"/>
+      </w:pPr>
+    </w:p>
+    <w:p>
+      <w:pPr>
+        <w:spacing w:after="0" w:line="240" w:lineRule="auto"/>
+      </w:pPr>
+      <w:r>
+        <w:t>![](</w:t>
       </w:r>
       <w:proofErr w:type="spellStart"/>
       <w:r>
@@ -7041,13 +6651,8 @@
       <w:pPr>
         <w:spacing w:after="0" w:line="240" w:lineRule="auto"/>
       </w:pPr>
-      <w:proofErr w:type="gramStart"/>
-      <w:r>
-        <w:t>![</w:t>
-      </w:r>
-      <w:proofErr w:type="gramEnd"/>
-      <w:r>
-        <w:t>](</w:t>
+      <w:r>
+        <w:t>![](</w:t>
       </w:r>
       <w:proofErr w:type="spellStart"/>
       <w:r>
@@ -7194,22 +6799,13 @@
         <w:spacing w:after="0" w:line="240" w:lineRule="auto"/>
       </w:pPr>
       <w:r>
-        <w:t>images</w:t>
-      </w:r>
-      <w:proofErr w:type="gramStart"/>
-      <w:r>
-        <w:t>={</w:t>
-      </w:r>
-      <w:proofErr w:type="gramEnd"/>
-      <w:r>
-        <w:t>[</w:t>
-      </w:r>
-    </w:p>
-    <w:p>
-      <w:pPr>
-        <w:spacing w:after="0" w:line="240" w:lineRule="auto"/>
-      </w:pPr>
-      <w:proofErr w:type="gramStart"/>
+        <w:t>images={[</w:t>
+      </w:r>
+    </w:p>
+    <w:p>
+      <w:pPr>
+        <w:spacing w:after="0" w:line="240" w:lineRule="auto"/>
+      </w:pPr>
       <w:r>
         <w:t xml:space="preserve">{ </w:t>
       </w:r>
@@ -7218,7 +6814,6 @@
         <w:t>src</w:t>
       </w:r>
       <w:proofErr w:type="spellEnd"/>
-      <w:proofErr w:type="gramEnd"/>
       <w:r>
         <w:t>: require("@site/docs/3x3/Methods/img/CFOP/Techniques/XCross1.png").default},</w:t>
       </w:r>
@@ -7227,7 +6822,6 @@
       <w:pPr>
         <w:spacing w:after="0" w:line="240" w:lineRule="auto"/>
       </w:pPr>
-      <w:proofErr w:type="gramStart"/>
       <w:r>
         <w:t xml:space="preserve">{ </w:t>
       </w:r>
@@ -7236,7 +6830,6 @@
         <w:t>src</w:t>
       </w:r>
       <w:proofErr w:type="spellEnd"/>
-      <w:proofErr w:type="gramEnd"/>
       <w:r>
         <w:t>: require("@site/docs/3x3/Methods/img/CFOP/Techniques/XCross2.png").default},</w:t>
       </w:r>
@@ -7245,7 +6838,6 @@
       <w:pPr>
         <w:spacing w:after="0" w:line="240" w:lineRule="auto"/>
       </w:pPr>
-      <w:proofErr w:type="gramStart"/>
       <w:r>
         <w:t xml:space="preserve">{ </w:t>
       </w:r>
@@ -7254,7 +6846,6 @@
         <w:t>src</w:t>
       </w:r>
       <w:proofErr w:type="spellEnd"/>
-      <w:proofErr w:type="gramEnd"/>
       <w:r>
         <w:t>: require("@site/docs/3x3/Methods/img/CFOP/Techniques/XCross3.png").default},</w:t>
       </w:r>
@@ -7263,7 +6854,6 @@
       <w:pPr>
         <w:spacing w:after="0" w:line="240" w:lineRule="auto"/>
       </w:pPr>
-      <w:proofErr w:type="gramStart"/>
       <w:r>
         <w:t xml:space="preserve">{ </w:t>
       </w:r>
@@ -7272,7 +6862,6 @@
         <w:t>src</w:t>
       </w:r>
       <w:proofErr w:type="spellEnd"/>
-      <w:proofErr w:type="gramEnd"/>
       <w:r>
         <w:t>: require("@site/docs/3x3/Methods/img/CFOP/Techniques/XCross4.png").default},</w:t>
       </w:r>
@@ -7281,7 +6870,6 @@
       <w:pPr>
         <w:spacing w:after="0" w:line="240" w:lineRule="auto"/>
       </w:pPr>
-      <w:proofErr w:type="gramStart"/>
       <w:r>
         <w:t xml:space="preserve">{ </w:t>
       </w:r>
@@ -7290,7 +6878,6 @@
         <w:t>src</w:t>
       </w:r>
       <w:proofErr w:type="spellEnd"/>
-      <w:proofErr w:type="gramEnd"/>
       <w:r>
         <w:t>: require("@site/docs/3x3/Methods/img/CFOP/Techniques/XCross5.png").default}</w:t>
       </w:r>
@@ -7421,22 +7008,13 @@
         <w:spacing w:after="0" w:line="240" w:lineRule="auto"/>
       </w:pPr>
       <w:r>
-        <w:t>images</w:t>
-      </w:r>
-      <w:proofErr w:type="gramStart"/>
-      <w:r>
-        <w:t>={</w:t>
-      </w:r>
-      <w:proofErr w:type="gramEnd"/>
-      <w:r>
-        <w:t>[</w:t>
-      </w:r>
-    </w:p>
-    <w:p>
-      <w:pPr>
-        <w:spacing w:after="0" w:line="240" w:lineRule="auto"/>
-      </w:pPr>
-      <w:proofErr w:type="gramStart"/>
+        <w:t>images={[</w:t>
+      </w:r>
+    </w:p>
+    <w:p>
+      <w:pPr>
+        <w:spacing w:after="0" w:line="240" w:lineRule="auto"/>
+      </w:pPr>
       <w:r>
         <w:t xml:space="preserve">{ </w:t>
       </w:r>
@@ -7445,7 +7023,6 @@
         <w:t>src</w:t>
       </w:r>
       <w:proofErr w:type="spellEnd"/>
-      <w:proofErr w:type="gramEnd"/>
       <w:r>
         <w:t>: require("@site/docs/3x3/Methods/img/CFOP/Techniques/EdgeControl.png").default},</w:t>
       </w:r>
@@ -7454,7 +7031,6 @@
       <w:pPr>
         <w:spacing w:after="0" w:line="240" w:lineRule="auto"/>
       </w:pPr>
-      <w:proofErr w:type="gramStart"/>
       <w:r>
         <w:t xml:space="preserve">{ </w:t>
       </w:r>
@@ -7463,7 +7039,6 @@
         <w:t>src</w:t>
       </w:r>
       <w:proofErr w:type="spellEnd"/>
-      <w:proofErr w:type="gramEnd"/>
       <w:r>
         <w:t>: require("@site/docs/3x3/Methods/img/CFOP/Techniques/EdgeControl2.png").default}</w:t>
       </w:r>
@@ -7597,22 +7172,13 @@
         <w:spacing w:after="0" w:line="240" w:lineRule="auto"/>
       </w:pPr>
       <w:r>
-        <w:t>images</w:t>
-      </w:r>
-      <w:proofErr w:type="gramStart"/>
-      <w:r>
-        <w:t>={</w:t>
-      </w:r>
-      <w:proofErr w:type="gramEnd"/>
-      <w:r>
-        <w:t>[</w:t>
-      </w:r>
-    </w:p>
-    <w:p>
-      <w:pPr>
-        <w:spacing w:after="0" w:line="240" w:lineRule="auto"/>
-      </w:pPr>
-      <w:proofErr w:type="gramStart"/>
+        <w:t>images={[</w:t>
+      </w:r>
+    </w:p>
+    <w:p>
+      <w:pPr>
+        <w:spacing w:after="0" w:line="240" w:lineRule="auto"/>
+      </w:pPr>
       <w:r>
         <w:t xml:space="preserve">{ </w:t>
       </w:r>
@@ -7621,7 +7187,6 @@
         <w:t>src</w:t>
       </w:r>
       <w:proofErr w:type="spellEnd"/>
-      <w:proofErr w:type="gramEnd"/>
       <w:r>
         <w:t>: require("@site/docs/3x3/Methods/img/CFOP/Techniques/EdgeControl3.png").default},</w:t>
       </w:r>
@@ -7630,7 +7195,6 @@
       <w:pPr>
         <w:spacing w:after="0" w:line="240" w:lineRule="auto"/>
       </w:pPr>
-      <w:proofErr w:type="gramStart"/>
       <w:r>
         <w:t xml:space="preserve">{ </w:t>
       </w:r>
@@ -7639,7 +7203,6 @@
         <w:t>src</w:t>
       </w:r>
       <w:proofErr w:type="spellEnd"/>
-      <w:proofErr w:type="gramEnd"/>
       <w:r>
         <w:t>: require("@site/docs/3x3/Methods/img/CFOP/Techniques/EdgeControl4.png").default},</w:t>
       </w:r>
@@ -7648,7 +7211,6 @@
       <w:pPr>
         <w:spacing w:after="0" w:line="240" w:lineRule="auto"/>
       </w:pPr>
-      <w:proofErr w:type="gramStart"/>
       <w:r>
         <w:t xml:space="preserve">{ </w:t>
       </w:r>
@@ -7657,7 +7219,6 @@
         <w:t>src</w:t>
       </w:r>
       <w:proofErr w:type="spellEnd"/>
-      <w:proofErr w:type="gramEnd"/>
       <w:r>
         <w:t>: require("@site/docs/3x3/Methods/img/CFOP/Techniques/EdgeControl5.png").default}</w:t>
       </w:r>
@@ -7751,13 +7312,8 @@
       <w:pPr>
         <w:spacing w:after="0" w:line="240" w:lineRule="auto"/>
       </w:pPr>
-      <w:proofErr w:type="gramStart"/>
-      <w:r>
-        <w:t>![</w:t>
-      </w:r>
-      <w:proofErr w:type="gramEnd"/>
-      <w:r>
-        <w:t>](</w:t>
+      <w:r>
+        <w:t>![](</w:t>
       </w:r>
       <w:proofErr w:type="spellStart"/>
       <w:r>
@@ -7772,13 +7328,8 @@
       <w:pPr>
         <w:spacing w:after="0" w:line="240" w:lineRule="auto"/>
       </w:pPr>
-      <w:proofErr w:type="gramStart"/>
-      <w:r>
-        <w:t>![</w:t>
-      </w:r>
-      <w:proofErr w:type="gramEnd"/>
-      <w:r>
-        <w:t>](</w:t>
+      <w:r>
+        <w:t>![](</w:t>
       </w:r>
       <w:proofErr w:type="spellStart"/>
       <w:r>
@@ -7869,13 +7420,8 @@
       <w:pPr>
         <w:spacing w:after="0" w:line="240" w:lineRule="auto"/>
       </w:pPr>
-      <w:proofErr w:type="gramStart"/>
-      <w:r>
-        <w:t>![</w:t>
-      </w:r>
-      <w:proofErr w:type="gramEnd"/>
-      <w:r>
-        <w:t>](</w:t>
+      <w:r>
+        <w:t>![](</w:t>
       </w:r>
       <w:proofErr w:type="spellStart"/>
       <w:r>
@@ -7975,13 +7521,8 @@
       <w:pPr>
         <w:spacing w:after="0" w:line="240" w:lineRule="auto"/>
       </w:pPr>
-      <w:proofErr w:type="gramStart"/>
-      <w:r>
-        <w:t>![</w:t>
-      </w:r>
-      <w:proofErr w:type="gramEnd"/>
-      <w:r>
-        <w:t>](</w:t>
+      <w:r>
+        <w:t>![](</w:t>
       </w:r>
       <w:proofErr w:type="spellStart"/>
       <w:r>
@@ -8075,13 +7616,8 @@
       <w:pPr>
         <w:spacing w:after="0" w:line="240" w:lineRule="auto"/>
       </w:pPr>
-      <w:proofErr w:type="gramStart"/>
-      <w:r>
-        <w:t>![</w:t>
-      </w:r>
-      <w:proofErr w:type="gramEnd"/>
-      <w:r>
-        <w:t>](</w:t>
+      <w:r>
+        <w:t>![](</w:t>
       </w:r>
       <w:proofErr w:type="spellStart"/>
       <w:r>
@@ -8096,13 +7632,8 @@
       <w:pPr>
         <w:spacing w:after="0" w:line="240" w:lineRule="auto"/>
       </w:pPr>
-      <w:proofErr w:type="gramStart"/>
-      <w:r>
-        <w:t>![</w:t>
-      </w:r>
-      <w:proofErr w:type="gramEnd"/>
-      <w:r>
-        <w:t>](</w:t>
+      <w:r>
+        <w:t>![](</w:t>
       </w:r>
       <w:proofErr w:type="spellStart"/>
       <w:r>
@@ -8242,22 +7773,13 @@
         <w:spacing w:after="0" w:line="240" w:lineRule="auto"/>
       </w:pPr>
       <w:r>
-        <w:t>images</w:t>
-      </w:r>
-      <w:proofErr w:type="gramStart"/>
-      <w:r>
-        <w:t>={</w:t>
-      </w:r>
-      <w:proofErr w:type="gramEnd"/>
-      <w:r>
-        <w:t>[</w:t>
-      </w:r>
-    </w:p>
-    <w:p>
-      <w:pPr>
-        <w:spacing w:after="0" w:line="240" w:lineRule="auto"/>
-      </w:pPr>
-      <w:proofErr w:type="gramStart"/>
+        <w:t>images={[</w:t>
+      </w:r>
+    </w:p>
+    <w:p>
+      <w:pPr>
+        <w:spacing w:after="0" w:line="240" w:lineRule="auto"/>
+      </w:pPr>
       <w:r>
         <w:t xml:space="preserve">{ </w:t>
       </w:r>
@@ -8266,7 +7788,6 @@
         <w:t>src</w:t>
       </w:r>
       <w:proofErr w:type="spellEnd"/>
-      <w:proofErr w:type="gramEnd"/>
       <w:r>
         <w:t>: require("@site/docs/3x3/Methods/img/CFOP/Techniques/PseudoSlotting5.png").default},</w:t>
       </w:r>
@@ -8275,7 +7796,6 @@
       <w:pPr>
         <w:spacing w:after="0" w:line="240" w:lineRule="auto"/>
       </w:pPr>
-      <w:proofErr w:type="gramStart"/>
       <w:r>
         <w:t xml:space="preserve">{ </w:t>
       </w:r>
@@ -8284,7 +7804,6 @@
         <w:t>src</w:t>
       </w:r>
       <w:proofErr w:type="spellEnd"/>
-      <w:proofErr w:type="gramEnd"/>
       <w:r>
         <w:t>: require("@site/docs/3x3/Methods/img/CFOP/Techniques/PseudoSlotting6.png").default},</w:t>
       </w:r>
@@ -8293,7 +7812,6 @@
       <w:pPr>
         <w:spacing w:after="0" w:line="240" w:lineRule="auto"/>
       </w:pPr>
-      <w:proofErr w:type="gramStart"/>
       <w:r>
         <w:t xml:space="preserve">{ </w:t>
       </w:r>
@@ -8302,7 +7820,6 @@
         <w:t>src</w:t>
       </w:r>
       <w:proofErr w:type="spellEnd"/>
-      <w:proofErr w:type="gramEnd"/>
       <w:r>
         <w:t>: require("@site/docs/3x3/Methods/img/CFOP/Techniques/PseudoSlotting7.png").default}</w:t>
       </w:r>
@@ -8445,13 +7962,8 @@
       <w:pPr>
         <w:spacing w:after="0" w:line="240" w:lineRule="auto"/>
       </w:pPr>
-      <w:proofErr w:type="gramStart"/>
-      <w:r>
-        <w:t>![</w:t>
-      </w:r>
-      <w:proofErr w:type="gramEnd"/>
-      <w:r>
-        <w:t>](</w:t>
+      <w:r>
+        <w:t>![](</w:t>
       </w:r>
       <w:proofErr w:type="spellStart"/>
       <w:r>
@@ -8484,13 +7996,8 @@
       <w:pPr>
         <w:spacing w:after="0" w:line="240" w:lineRule="auto"/>
       </w:pPr>
-      <w:proofErr w:type="gramStart"/>
-      <w:r>
-        <w:t>![</w:t>
-      </w:r>
-      <w:proofErr w:type="gramEnd"/>
-      <w:r>
-        <w:t>](</w:t>
+      <w:r>
+        <w:t>![](</w:t>
       </w:r>
       <w:proofErr w:type="spellStart"/>
       <w:r>

</xml_diff>